<commit_message>
Updated code and bug fixes, Release R01.00.28-20150225
</commit_message>
<xml_diff>
--- a/docs/Running Item Scoring Engine.docx
+++ b/docs/Running Item Scoring Engine.docx
@@ -501,8 +501,6 @@
         </w:rPr>
         <w:t>scussion of the specifics of IIt</w:t>
       </w:r>
-      <w:bookmarkStart w:id="0" w:name="_GoBack"/>
-      <w:bookmarkEnd w:id="0"/>
       <w:r>
         <w:rPr>
           <w:rFonts w:ascii="Times New Roman" w:hAnsi="Times New Roman" w:cs="Times New Roman"/>
@@ -594,19 +592,7 @@
         <w:rPr>
           <w:rFonts w:ascii="Times New Roman" w:hAnsi="Times New Roman" w:cs="Times New Roman"/>
         </w:rPr>
-        <w:t xml:space="preserve">Python 2.7, Sympy 0.7.1 and </w:t>
-      </w:r>
-      <w:r>
-        <w:rPr>
-          <w:rFonts w:ascii="Times New Roman" w:hAnsi="Times New Roman" w:cs="Times New Roman"/>
-        </w:rPr>
-        <w:t>Bottle 0.12.8</w:t>
-      </w:r>
-      <w:r>
-        <w:rPr>
-          <w:rFonts w:ascii="Times New Roman" w:hAnsi="Times New Roman" w:cs="Times New Roman"/>
-        </w:rPr>
-        <w:t xml:space="preserve"> are prerequisites for running this script. </w:t>
+        <w:t xml:space="preserve">Python 2.7, Sympy 0.7.1 and Bottle 0.12.8 are prerequisites for running this script. </w:t>
       </w:r>
     </w:p>
     <w:p>
@@ -2432,6 +2418,90 @@
           </w:p>
         </w:tc>
       </w:tr>
+      <w:tr>
+        <w:tc>
+          <w:tcPr>
+            <w:tcW w:w="3192" w:type="dxa"/>
+          </w:tcPr>
+          <w:p>
+            <w:pPr>
+              <w:autoSpaceDE w:val="0"/>
+              <w:autoSpaceDN w:val="0"/>
+              <w:adjustRightInd w:val="0"/>
+              <w:jc w:val="center"/>
+              <w:rPr>
+                <w:rFonts w:ascii="Times New Roman" w:hAnsi="Times New Roman" w:cs="Times New Roman"/>
+                <w:sz w:val="16"/>
+                <w:szCs w:val="16"/>
+              </w:rPr>
+            </w:pPr>
+            <w:proofErr w:type="spellStart"/>
+            <w:r>
+              <w:rPr>
+                <w:rFonts w:ascii="Times New Roman" w:hAnsi="Times New Roman" w:cs="Times New Roman"/>
+                <w:sz w:val="16"/>
+                <w:szCs w:val="16"/>
+              </w:rPr>
+              <w:t>QThreadCount</w:t>
+            </w:r>
+            <w:proofErr w:type="spellEnd"/>
+          </w:p>
+        </w:tc>
+        <w:tc>
+          <w:tcPr>
+            <w:tcW w:w="1146" w:type="dxa"/>
+          </w:tcPr>
+          <w:p>
+            <w:pPr>
+              <w:autoSpaceDE w:val="0"/>
+              <w:autoSpaceDN w:val="0"/>
+              <w:adjustRightInd w:val="0"/>
+              <w:jc w:val="center"/>
+              <w:rPr>
+                <w:rFonts w:ascii="Times New Roman" w:hAnsi="Times New Roman" w:cs="Times New Roman"/>
+                <w:sz w:val="16"/>
+                <w:szCs w:val="16"/>
+              </w:rPr>
+            </w:pPr>
+            <w:r>
+              <w:rPr>
+                <w:rFonts w:ascii="Times New Roman" w:hAnsi="Times New Roman" w:cs="Times New Roman"/>
+                <w:sz w:val="16"/>
+                <w:szCs w:val="16"/>
+              </w:rPr>
+              <w:t>Integer</w:t>
+            </w:r>
+          </w:p>
+        </w:tc>
+        <w:tc>
+          <w:tcPr>
+            <w:tcW w:w="5238" w:type="dxa"/>
+          </w:tcPr>
+          <w:p>
+            <w:pPr>
+              <w:autoSpaceDE w:val="0"/>
+              <w:autoSpaceDN w:val="0"/>
+              <w:adjustRightInd w:val="0"/>
+              <w:jc w:val="both"/>
+              <w:rPr>
+                <w:rFonts w:ascii="Times New Roman" w:hAnsi="Times New Roman" w:cs="Times New Roman"/>
+                <w:sz w:val="16"/>
+                <w:szCs w:val="16"/>
+              </w:rPr>
+            </w:pPr>
+            <w:r>
+              <w:rPr>
+                <w:rFonts w:ascii="Times New Roman" w:hAnsi="Times New Roman" w:cs="Times New Roman"/>
+                <w:sz w:val="16"/>
+                <w:szCs w:val="16"/>
+              </w:rPr>
+              <w:t>The number of threads for scoring.</w:t>
+            </w:r>
+            <w:bookmarkStart w:id="0" w:name="_GoBack"/>
+            <w:bookmarkEnd w:id="0"/>
+          </w:p>
+        </w:tc>
+      </w:tr>
     </w:tbl>
     <w:p>
       <w:pPr>
@@ -2618,23 +2688,7 @@
           <w:sz w:val="16"/>
           <w:szCs w:val="16"/>
         </w:rPr>
-        <w:t>Figure 2</w:t>
-      </w:r>
-      <w:r>
-        <w:rPr>
-          <w:rFonts w:ascii="Times New Roman" w:hAnsi="Times New Roman" w:cs="Times New Roman"/>
-          <w:sz w:val="16"/>
-          <w:szCs w:val="16"/>
-        </w:rPr>
-        <w:t xml:space="preserve">: Item </w:t>
-      </w:r>
-      <w:r>
-        <w:rPr>
-          <w:rFonts w:ascii="Times New Roman" w:hAnsi="Times New Roman" w:cs="Times New Roman"/>
-          <w:sz w:val="16"/>
-          <w:szCs w:val="16"/>
-        </w:rPr>
-        <w:t>scoring settings</w:t>
+        <w:t>Figure 2: Item scoring settings</w:t>
       </w:r>
     </w:p>
     <w:p>
@@ -2825,7 +2879,7 @@
       <w:rPr>
         <w:noProof/>
       </w:rPr>
-      <w:t>Friday, February 06, 2015</w:t>
+      <w:t>Thursday, February 19, 2015</w:t>
     </w:r>
     <w:r>
       <w:fldChar w:fldCharType="end"/>
@@ -3458,7 +3512,6 @@
       <w:spacing w:after="0" w:line="240" w:lineRule="auto"/>
     </w:pPr>
     <w:tblPr>
-      <w:tblInd w:w="0" w:type="dxa"/>
       <w:tblBorders>
         <w:top w:val="single" w:sz="4" w:space="0" w:color="auto"/>
         <w:left w:val="single" w:sz="4" w:space="0" w:color="auto"/>
@@ -3467,12 +3520,6 @@
         <w:insideH w:val="single" w:sz="4" w:space="0" w:color="auto"/>
         <w:insideV w:val="single" w:sz="4" w:space="0" w:color="auto"/>
       </w:tblBorders>
-      <w:tblCellMar>
-        <w:top w:w="0" w:type="dxa"/>
-        <w:left w:w="108" w:type="dxa"/>
-        <w:bottom w:w="0" w:type="dxa"/>
-        <w:right w:w="108" w:type="dxa"/>
-      </w:tblCellMar>
     </w:tblPr>
   </w:style>
   <w:style w:type="paragraph" w:styleId="ListParagraph">
@@ -3886,7 +3933,6 @@
       <w:spacing w:after="0" w:line="240" w:lineRule="auto"/>
     </w:pPr>
     <w:tblPr>
-      <w:tblInd w:w="0" w:type="dxa"/>
       <w:tblBorders>
         <w:top w:val="single" w:sz="4" w:space="0" w:color="auto"/>
         <w:left w:val="single" w:sz="4" w:space="0" w:color="auto"/>
@@ -3895,12 +3941,6 @@
         <w:insideH w:val="single" w:sz="4" w:space="0" w:color="auto"/>
         <w:insideV w:val="single" w:sz="4" w:space="0" w:color="auto"/>
       </w:tblBorders>
-      <w:tblCellMar>
-        <w:top w:w="0" w:type="dxa"/>
-        <w:left w:w="108" w:type="dxa"/>
-        <w:bottom w:w="0" w:type="dxa"/>
-        <w:right w:w="108" w:type="dxa"/>
-      </w:tblCellMar>
     </w:tblPr>
   </w:style>
   <w:style w:type="paragraph" w:styleId="ListParagraph">

</xml_diff>

<commit_message>
Updated code and bug fixes, Release R01.00.32-20150311
</commit_message>
<xml_diff>
--- a/docs/Running Item Scoring Engine.docx
+++ b/docs/Running Item Scoring Engine.docx
@@ -576,7 +576,31 @@
         <w:rPr>
           <w:rFonts w:ascii="Times New Roman" w:hAnsi="Times New Roman" w:cs="Times New Roman"/>
         </w:rPr>
-        <w:t>bfolder in the checked out code: EqScoringWebService.py.</w:t>
+        <w:t>bfolder in the checked out code: EqScoringWebService.py</w:t>
+      </w:r>
+      <w:r>
+        <w:rPr>
+          <w:rFonts w:ascii="Times New Roman" w:hAnsi="Times New Roman" w:cs="Times New Roman"/>
+        </w:rPr>
+        <w:t xml:space="preserve"> or (</w:t>
+      </w:r>
+      <w:r>
+        <w:rPr>
+          <w:rFonts w:ascii="Times New Roman" w:hAnsi="Times New Roman" w:cs="Times New Roman"/>
+        </w:rPr>
+        <w:t>EqScoringWebServiceFlask</w:t>
+      </w:r>
+      <w:r>
+        <w:rPr>
+          <w:rFonts w:ascii="Times New Roman" w:hAnsi="Times New Roman" w:cs="Times New Roman"/>
+        </w:rPr>
+        <w:t>.py)</w:t>
+      </w:r>
+      <w:r>
+        <w:rPr>
+          <w:rFonts w:ascii="Times New Roman" w:hAnsi="Times New Roman" w:cs="Times New Roman"/>
+        </w:rPr>
+        <w:t>.</w:t>
       </w:r>
     </w:p>
     <w:p>
@@ -592,7 +616,53 @@
         <w:rPr>
           <w:rFonts w:ascii="Times New Roman" w:hAnsi="Times New Roman" w:cs="Times New Roman"/>
         </w:rPr>
-        <w:t xml:space="preserve">Python 2.7, Sympy 0.7.1 and Bottle 0.12.8 are prerequisites for running this script. </w:t>
+        <w:t>Python 2.7, Sympy 0.7.1 and Bottle 0.12.8</w:t>
+      </w:r>
+      <w:r>
+        <w:rPr>
+          <w:rFonts w:ascii="Times New Roman" w:hAnsi="Times New Roman" w:cs="Times New Roman"/>
+        </w:rPr>
+        <w:t xml:space="preserve"> (or Flask 0.10.1)</w:t>
+      </w:r>
+      <w:r>
+        <w:rPr>
+          <w:rFonts w:ascii="Times New Roman" w:hAnsi="Times New Roman" w:cs="Times New Roman"/>
+        </w:rPr>
+        <w:t xml:space="preserve"> and </w:t>
+      </w:r>
+      <w:proofErr w:type="spellStart"/>
+      <w:r>
+        <w:rPr>
+          <w:rFonts w:ascii="Times New Roman" w:hAnsi="Times New Roman" w:cs="Times New Roman"/>
+        </w:rPr>
+        <w:t>CherryPy</w:t>
+      </w:r>
+      <w:proofErr w:type="spellEnd"/>
+      <w:r>
+        <w:rPr>
+          <w:rFonts w:ascii="Times New Roman" w:hAnsi="Times New Roman" w:cs="Times New Roman"/>
+        </w:rPr>
+        <w:t xml:space="preserve"> </w:t>
+      </w:r>
+      <w:proofErr w:type="gramStart"/>
+      <w:r>
+        <w:rPr>
+          <w:rFonts w:ascii="Times New Roman" w:hAnsi="Times New Roman" w:cs="Times New Roman"/>
+        </w:rPr>
+        <w:t xml:space="preserve">3.6.0 </w:t>
+      </w:r>
+      <w:r>
+        <w:rPr>
+          <w:rFonts w:ascii="Times New Roman" w:hAnsi="Times New Roman" w:cs="Times New Roman"/>
+        </w:rPr>
+        <w:t xml:space="preserve"> are</w:t>
+      </w:r>
+      <w:proofErr w:type="gramEnd"/>
+      <w:r>
+        <w:rPr>
+          <w:rFonts w:ascii="Times New Roman" w:hAnsi="Times New Roman" w:cs="Times New Roman"/>
+        </w:rPr>
+        <w:t xml:space="preserve"> prerequisites for running this script. </w:t>
       </w:r>
     </w:p>
     <w:p>
@@ -667,6 +737,22 @@
                 <w:szCs w:val="16"/>
               </w:rPr>
             </w:pPr>
+          </w:p>
+          <w:p>
+            <w:pPr>
+              <w:autoSpaceDE w:val="0"/>
+              <w:autoSpaceDN w:val="0"/>
+              <w:adjustRightInd w:val="0"/>
+              <w:rPr>
+                <w:rFonts w:ascii="Times New Roman" w:hAnsi="Times New Roman" w:cs="Times New Roman"/>
+              </w:rPr>
+            </w:pPr>
+            <w:r>
+              <w:rPr>
+                <w:rFonts w:ascii="Times New Roman" w:hAnsi="Times New Roman" w:cs="Times New Roman"/>
+              </w:rPr>
+              <w:t>The default port for the Flask version of the script runs on port 5000.</w:t>
+            </w:r>
           </w:p>
           <w:p>
             <w:pPr>
@@ -1890,7 +1976,7 @@
                 <w:szCs w:val="16"/>
                 <w:highlight w:val="red"/>
               </w:rPr>
-              <w:t xml:space="preserve">&lt;?xml version="1.0" encoding="utf-16"?&gt; &lt;!-- MACHINE GENERATED 4/28/14  14:30 PM. DO NOT EDIT --&gt; &lt;!DOCTYPE AnswerSet [ &lt;!ELEMENT AnswerSet (Question+)&gt; &lt;!ELEMENT AtomicObject (#PCDATA)&gt; &lt;!ELEMENT EdgeVector (#PCDATA)&gt; &lt;!ELEMENT GridImageTestPoints (TestPoint*)&gt; &lt;!ELEMENT LabelList (#PCDATA)&gt; &lt;!ELEMENT Object </w:t>
+              <w:t xml:space="preserve">&lt;?xml version="1.0" encoding="utf-16"?&gt; &lt;!-- MACHINE GENERATED 4/28/14  14:30 PM. DO NOT EDIT --&gt; &lt;!DOCTYPE AnswerSet [ &lt;!ELEMENT AnswerSet (Question+)&gt; &lt;!ELEMENT AtomicObject (#PCDATA)&gt; &lt;!ELEMENT EdgeVector </w:t>
             </w:r>
             <w:r>
               <w:rPr>
@@ -1900,7 +1986,7 @@
                 <w:highlight w:val="red"/>
               </w:rPr>
               <w:lastRenderedPageBreak/>
-              <w:t>(PointVector,EdgeVector,LabelList,ValueList)&gt; &lt;!ELEMENT ObjectSet (Object,AtomicObject+)&gt; &lt;!ELEMENT PointVector (#PCDATA)&gt; &lt;!ELEMENT Question (QuestionPart)&gt; &lt;!ATTLIST Question id NMTOKEN #REQUIRED&gt; &lt;!ELEMENT QuestionPart (LabelList,GridImageTestPoints,ObjectSet)&gt; &lt;!ATTLIST QuestionPart id NMTOKEN #REQUIRED&gt; &lt;!ELEMENT TestPoint (#PCDATA)&gt; &lt;!ELEMENT ValueList (#PCDATA)&gt; ]&gt; &lt;AnswerSet&gt;&lt;Question id=""&gt;&lt;QuestionPart id="1"&gt;&lt;ObjectSet&gt;&lt;RegionGroupObject name="group" numselected="1"&gt;&lt;RegionObject name="a1" isselected="false"/&gt;&lt;RegionObject name="a2" isselected="false"/&gt;&lt;RegionObject name="a3" isselected="true"/&gt;&lt;RegionObject name="a4" isselected="false"/&gt;&lt;RegionObject name="a5" isselected="false"/&gt;&lt;RegionObject name="a6" isselected="false"/&gt;&lt;RegionObject name="a7" isselected="false"/&gt;&lt;RegionObject name="a8" isselected="false"/&gt;&lt;/RegionGroupObject&gt;&lt;/ObjectSet&gt;&lt;SnapPoint&gt;&lt;/SnapPoint&gt;&lt;/QuestionPart&gt;&lt;/Question&gt;&lt;/AnswerSet&gt;</w:t>
+              <w:t>(#PCDATA)&gt; &lt;!ELEMENT GridImageTestPoints (TestPoint*)&gt; &lt;!ELEMENT LabelList (#PCDATA)&gt; &lt;!ELEMENT Object (PointVector,EdgeVector,LabelList,ValueList)&gt; &lt;!ELEMENT ObjectSet (Object,AtomicObject+)&gt; &lt;!ELEMENT PointVector (#PCDATA)&gt; &lt;!ELEMENT Question (QuestionPart)&gt; &lt;!ATTLIST Question id NMTOKEN #REQUIRED&gt; &lt;!ELEMENT QuestionPart (LabelList,GridImageTestPoints,ObjectSet)&gt; &lt;!ATTLIST QuestionPart id NMTOKEN #REQUIRED&gt; &lt;!ELEMENT TestPoint (#PCDATA)&gt; &lt;!ELEMENT ValueList (#PCDATA)&gt; ]&gt; &lt;AnswerSet&gt;&lt;Question id=""&gt;&lt;QuestionPart id="1"&gt;&lt;ObjectSet&gt;&lt;RegionGroupObject name="group" numselected="1"&gt;&lt;RegionObject name="a1" isselected="false"/&gt;&lt;RegionObject name="a2" isselected="false"/&gt;&lt;RegionObject name="a3" isselected="true"/&gt;&lt;RegionObject name="a4" isselected="false"/&gt;&lt;RegionObject name="a5" isselected="false"/&gt;&lt;RegionObject name="a6" isselected="false"/&gt;&lt;RegionObject name="a7" isselected="false"/&gt;&lt;RegionObject name="a8" isselected="false"/&gt;&lt;/RegionGroupObject&gt;&lt;/ObjectSet&gt;&lt;SnapPoint&gt;&lt;/SnapPoint&gt;&lt;/QuestionPart&gt;&lt;/Question&gt;&lt;/AnswerSet&gt;</w:t>
             </w:r>
             <w:r>
               <w:rPr>
@@ -2495,10 +2581,18 @@
                 <w:sz w:val="16"/>
                 <w:szCs w:val="16"/>
               </w:rPr>
-              <w:t>The number of threads for scoring.</w:t>
+              <w:t>Th</w:t>
             </w:r>
             <w:bookmarkStart w:id="0" w:name="_GoBack"/>
             <w:bookmarkEnd w:id="0"/>
+            <w:r>
+              <w:rPr>
+                <w:rFonts w:ascii="Times New Roman" w:hAnsi="Times New Roman" w:cs="Times New Roman"/>
+                <w:sz w:val="16"/>
+                <w:szCs w:val="16"/>
+              </w:rPr>
+              <w:t>e number of threads for scoring.</w:t>
+            </w:r>
           </w:p>
         </w:tc>
       </w:tr>
@@ -2543,13 +2637,110 @@
     </w:p>
     <w:p>
       <w:pPr>
-        <w:autoSpaceDE w:val="0"/>
-        <w:autoSpaceDN w:val="0"/>
-        <w:adjustRightInd w:val="0"/>
-        <w:rPr>
-          <w:rFonts w:ascii="Times New Roman" w:hAnsi="Times New Roman" w:cs="Times New Roman"/>
-        </w:rPr>
-      </w:pPr>
+        <w:rPr>
+          <w:rFonts w:ascii="Times New Roman" w:hAnsi="Times New Roman" w:cs="Times New Roman"/>
+        </w:rPr>
+      </w:pPr>
+      <w:r>
+        <w:rPr>
+          <w:rFonts w:ascii="Times New Roman" w:hAnsi="Times New Roman" w:cs="Times New Roman"/>
+        </w:rPr>
+        <w:t>Please run the item-scoring-service with the following JVM services</w:t>
+      </w:r>
+    </w:p>
+    <w:p>
+      <w:pPr>
+        <w:rPr>
+          <w:rFonts w:ascii="Tahoma" w:eastAsia="Times New Roman" w:hAnsi="Tahoma" w:cs="Tahoma"/>
+          <w:i/>
+          <w:color w:val="000000"/>
+          <w:sz w:val="20"/>
+          <w:szCs w:val="20"/>
+        </w:rPr>
+      </w:pPr>
+      <w:r>
+        <w:rPr>
+          <w:rFonts w:ascii="Consolas" w:eastAsia="Times New Roman" w:hAnsi="Consolas" w:cs="Consolas"/>
+          <w:i/>
+          <w:color w:val="404040"/>
+          <w:sz w:val="18"/>
+          <w:szCs w:val="18"/>
+          <w:shd w:val="clear" w:color="auto" w:fill="FFFFFF"/>
+        </w:rPr>
+        <w:t>-Xmx2000m -</w:t>
+      </w:r>
+      <w:proofErr w:type="spellStart"/>
+      <w:r>
+        <w:rPr>
+          <w:rFonts w:ascii="Consolas" w:eastAsia="Times New Roman" w:hAnsi="Consolas" w:cs="Consolas"/>
+          <w:i/>
+          <w:color w:val="404040"/>
+          <w:sz w:val="18"/>
+          <w:szCs w:val="18"/>
+          <w:shd w:val="clear" w:color="auto" w:fill="FFFFFF"/>
+        </w:rPr>
+        <w:t>Dhttp.maxConnections</w:t>
+      </w:r>
+      <w:proofErr w:type="spellEnd"/>
+      <w:r>
+        <w:rPr>
+          <w:rFonts w:ascii="Consolas" w:eastAsia="Times New Roman" w:hAnsi="Consolas" w:cs="Consolas"/>
+          <w:i/>
+          <w:color w:val="404040"/>
+          <w:sz w:val="18"/>
+          <w:szCs w:val="18"/>
+          <w:shd w:val="clear" w:color="auto" w:fill="FFFFFF"/>
+        </w:rPr>
+        <w:t>=2000 -</w:t>
+      </w:r>
+      <w:proofErr w:type="spellStart"/>
+      <w:r>
+        <w:rPr>
+          <w:rFonts w:ascii="Consolas" w:eastAsia="Times New Roman" w:hAnsi="Consolas" w:cs="Consolas"/>
+          <w:i/>
+          <w:color w:val="404040"/>
+          <w:sz w:val="18"/>
+          <w:szCs w:val="18"/>
+          <w:shd w:val="clear" w:color="auto" w:fill="FFFFFF"/>
+        </w:rPr>
+        <w:t>Dsun.net.http.errorstream.enableBuffering</w:t>
+      </w:r>
+      <w:proofErr w:type="spellEnd"/>
+      <w:r>
+        <w:rPr>
+          <w:rFonts w:ascii="Consolas" w:eastAsia="Times New Roman" w:hAnsi="Consolas" w:cs="Consolas"/>
+          <w:i/>
+          <w:color w:val="404040"/>
+          <w:sz w:val="18"/>
+          <w:szCs w:val="18"/>
+          <w:shd w:val="clear" w:color="auto" w:fill="FFFFFF"/>
+        </w:rPr>
+        <w:t>=true -</w:t>
+      </w:r>
+      <w:proofErr w:type="spellStart"/>
+      <w:r>
+        <w:rPr>
+          <w:rFonts w:ascii="Consolas" w:eastAsia="Times New Roman" w:hAnsi="Consolas" w:cs="Consolas"/>
+          <w:i/>
+          <w:color w:val="404040"/>
+          <w:sz w:val="18"/>
+          <w:szCs w:val="18"/>
+          <w:shd w:val="clear" w:color="auto" w:fill="FFFFFF"/>
+        </w:rPr>
+        <w:t>Dhttp.keepalive</w:t>
+      </w:r>
+      <w:proofErr w:type="spellEnd"/>
+      <w:r>
+        <w:rPr>
+          <w:rFonts w:ascii="Consolas" w:eastAsia="Times New Roman" w:hAnsi="Consolas" w:cs="Consolas"/>
+          <w:i/>
+          <w:color w:val="404040"/>
+          <w:sz w:val="18"/>
+          <w:szCs w:val="18"/>
+          <w:shd w:val="clear" w:color="auto" w:fill="FFFFFF"/>
+        </w:rPr>
+        <w:t>=true</w:t>
+      </w:r>
     </w:p>
     <w:p>
       <w:pPr>
@@ -2629,7 +2820,6 @@
           <w:rFonts w:ascii="Times New Roman" w:hAnsi="Times New Roman" w:cs="Times New Roman"/>
           <w:noProof/>
         </w:rPr>
-        <w:lastRenderedPageBreak/>
         <w:drawing>
           <wp:inline distT="0" distB="0" distL="0" distR="0" wp14:anchorId="635FEE26" wp14:editId="724024C8">
             <wp:extent cx="5943600" cy="2938780"/>
@@ -2879,7 +3069,7 @@
       <w:rPr>
         <w:noProof/>
       </w:rPr>
-      <w:t>Thursday, February 19, 2015</w:t>
+      <w:t>Monday, March 09, 2015</w:t>
     </w:r>
     <w:r>
       <w:fldChar w:fldCharType="end"/>

</xml_diff>

<commit_message>
Updated code and bug fixes, Release R01.00.33-20150312
</commit_message>
<xml_diff>
--- a/docs/Running Item Scoring Engine.docx
+++ b/docs/Running Item Scoring Engine.docx
@@ -91,7 +91,7 @@
           </w:tcPr>
           <w:p>
             <w:pPr>
-              <w:jc w:val="center"/>
+              <w:jc w:val="both"/>
               <w:rPr>
                 <w:rFonts w:ascii="Times New Roman" w:hAnsi="Times New Roman" w:cs="Times New Roman"/>
                 <w:sz w:val="16"/>
@@ -114,7 +114,7 @@
           </w:tcPr>
           <w:p>
             <w:pPr>
-              <w:jc w:val="center"/>
+              <w:jc w:val="both"/>
               <w:rPr>
                 <w:rFonts w:ascii="Times New Roman" w:hAnsi="Times New Roman" w:cs="Times New Roman"/>
                 <w:sz w:val="16"/>
@@ -137,7 +137,7 @@
           </w:tcPr>
           <w:p>
             <w:pPr>
-              <w:jc w:val="center"/>
+              <w:jc w:val="both"/>
               <w:rPr>
                 <w:rFonts w:ascii="Times New Roman" w:hAnsi="Times New Roman" w:cs="Times New Roman"/>
                 <w:sz w:val="16"/>
@@ -160,7 +160,7 @@
           </w:tcPr>
           <w:p>
             <w:pPr>
-              <w:jc w:val="center"/>
+              <w:jc w:val="both"/>
               <w:rPr>
                 <w:rFonts w:ascii="Times New Roman" w:hAnsi="Times New Roman" w:cs="Times New Roman"/>
                 <w:sz w:val="16"/>
@@ -185,7 +185,7 @@
           </w:tcPr>
           <w:p>
             <w:pPr>
-              <w:jc w:val="center"/>
+              <w:jc w:val="both"/>
               <w:rPr>
                 <w:rFonts w:ascii="Times New Roman" w:hAnsi="Times New Roman" w:cs="Times New Roman"/>
                 <w:sz w:val="16"/>
@@ -208,7 +208,7 @@
           </w:tcPr>
           <w:p>
             <w:pPr>
-              <w:jc w:val="center"/>
+              <w:jc w:val="both"/>
               <w:rPr>
                 <w:rFonts w:ascii="Times New Roman" w:hAnsi="Times New Roman" w:cs="Times New Roman"/>
                 <w:sz w:val="16"/>
@@ -231,7 +231,7 @@
           </w:tcPr>
           <w:p>
             <w:pPr>
-              <w:jc w:val="center"/>
+              <w:jc w:val="both"/>
               <w:rPr>
                 <w:rFonts w:ascii="Times New Roman" w:hAnsi="Times New Roman" w:cs="Times New Roman"/>
                 <w:sz w:val="16"/>
@@ -254,7 +254,7 @@
           </w:tcPr>
           <w:p>
             <w:pPr>
-              <w:jc w:val="center"/>
+              <w:jc w:val="both"/>
               <w:rPr>
                 <w:rFonts w:ascii="Times New Roman" w:hAnsi="Times New Roman" w:cs="Times New Roman"/>
                 <w:sz w:val="16"/>
@@ -279,7 +279,7 @@
           </w:tcPr>
           <w:p>
             <w:pPr>
-              <w:jc w:val="center"/>
+              <w:jc w:val="both"/>
               <w:rPr>
                 <w:rFonts w:ascii="Times New Roman" w:hAnsi="Times New Roman" w:cs="Times New Roman"/>
                 <w:sz w:val="16"/>
@@ -302,21 +302,13 @@
           </w:tcPr>
           <w:p>
             <w:pPr>
-              <w:jc w:val="center"/>
-              <w:rPr>
-                <w:rFonts w:ascii="Times New Roman" w:hAnsi="Times New Roman" w:cs="Times New Roman"/>
-                <w:sz w:val="16"/>
-                <w:szCs w:val="16"/>
-              </w:rPr>
-            </w:pPr>
-            <w:r>
-              <w:rPr>
-                <w:rFonts w:ascii="Times New Roman" w:hAnsi="Times New Roman" w:cs="Times New Roman"/>
-                <w:sz w:val="16"/>
-                <w:szCs w:val="16"/>
-              </w:rPr>
-              <w:t>NL</w:t>
-            </w:r>
+              <w:jc w:val="both"/>
+              <w:rPr>
+                <w:rFonts w:ascii="Times New Roman" w:hAnsi="Times New Roman" w:cs="Times New Roman"/>
+                <w:sz w:val="16"/>
+                <w:szCs w:val="16"/>
+              </w:rPr>
+            </w:pPr>
           </w:p>
         </w:tc>
         <w:tc>
@@ -325,7 +317,7 @@
           </w:tcPr>
           <w:p>
             <w:pPr>
-              <w:jc w:val="center"/>
+              <w:jc w:val="both"/>
               <w:rPr>
                 <w:rFonts w:ascii="Times New Roman" w:hAnsi="Times New Roman" w:cs="Times New Roman"/>
                 <w:sz w:val="16"/>
@@ -340,7 +332,7 @@
           </w:tcPr>
           <w:p>
             <w:pPr>
-              <w:jc w:val="center"/>
+              <w:jc w:val="both"/>
               <w:rPr>
                 <w:rFonts w:ascii="Times New Roman" w:hAnsi="Times New Roman" w:cs="Times New Roman"/>
                 <w:sz w:val="16"/>
@@ -406,7 +398,7 @@
           <w:noProof/>
         </w:rPr>
         <w:drawing>
-          <wp:inline distT="0" distB="0" distL="0" distR="0" wp14:anchorId="7F286159" wp14:editId="4B2B9E2C">
+          <wp:inline distT="0" distB="0" distL="0" distR="0" wp14:anchorId="4FD89886" wp14:editId="436037C1">
             <wp:extent cx="5943600" cy="2798445"/>
             <wp:effectExtent l="0" t="0" r="0" b="1905"/>
             <wp:docPr id="1" name="Picture 1"/>
@@ -527,6 +519,7 @@
           <w:ilvl w:val="0"/>
           <w:numId w:val="1"/>
         </w:numPr>
+        <w:jc w:val="both"/>
         <w:rPr>
           <w:rFonts w:ascii="Times New Roman" w:hAnsi="Times New Roman" w:cs="Times New Roman"/>
           <w:i w:val="0"/>
@@ -608,6 +601,7 @@
         <w:autoSpaceDE w:val="0"/>
         <w:autoSpaceDN w:val="0"/>
         <w:adjustRightInd w:val="0"/>
+        <w:jc w:val="both"/>
         <w:rPr>
           <w:rFonts w:ascii="Times New Roman" w:hAnsi="Times New Roman" w:cs="Times New Roman"/>
         </w:rPr>
@@ -628,23 +622,8 @@
         <w:rPr>
           <w:rFonts w:ascii="Times New Roman" w:hAnsi="Times New Roman" w:cs="Times New Roman"/>
         </w:rPr>
-        <w:t xml:space="preserve"> and </w:t>
-      </w:r>
-      <w:proofErr w:type="spellStart"/>
-      <w:r>
-        <w:rPr>
-          <w:rFonts w:ascii="Times New Roman" w:hAnsi="Times New Roman" w:cs="Times New Roman"/>
-        </w:rPr>
-        <w:t>CherryPy</w:t>
-      </w:r>
-      <w:proofErr w:type="spellEnd"/>
-      <w:r>
-        <w:rPr>
-          <w:rFonts w:ascii="Times New Roman" w:hAnsi="Times New Roman" w:cs="Times New Roman"/>
-        </w:rPr>
-        <w:t xml:space="preserve"> </w:t>
-      </w:r>
-      <w:proofErr w:type="gramStart"/>
+        <w:t xml:space="preserve"> and CherryPy </w:t>
+      </w:r>
       <w:r>
         <w:rPr>
           <w:rFonts w:ascii="Times New Roman" w:hAnsi="Times New Roman" w:cs="Times New Roman"/>
@@ -655,14 +634,26 @@
         <w:rPr>
           <w:rFonts w:ascii="Times New Roman" w:hAnsi="Times New Roman" w:cs="Times New Roman"/>
         </w:rPr>
-        <w:t xml:space="preserve"> are</w:t>
-      </w:r>
-      <w:proofErr w:type="gramEnd"/>
+        <w:t>are</w:t>
+      </w:r>
       <w:r>
         <w:rPr>
           <w:rFonts w:ascii="Times New Roman" w:hAnsi="Times New Roman" w:cs="Times New Roman"/>
         </w:rPr>
         <w:t xml:space="preserve"> prerequisites for running this script. </w:t>
+      </w:r>
+      <w:r>
+        <w:rPr>
+          <w:rFonts w:ascii="Times New Roman" w:hAnsi="Times New Roman" w:cs="Times New Roman"/>
+        </w:rPr>
+        <w:t xml:space="preserve">Please install Python, Bottle and CherryPy from their official sources. They will not </w:t>
+      </w:r>
+      <w:r>
+        <w:rPr>
+          <w:rFonts w:ascii="Times New Roman" w:hAnsi="Times New Roman" w:cs="Times New Roman"/>
+        </w:rPr>
+        <w:lastRenderedPageBreak/>
+        <w:t>be discussed further in this document. There are however, additional instructions for sympy. Those are discussed in secion 2.1 below.</w:t>
       </w:r>
     </w:p>
     <w:p>
@@ -670,16 +661,28 @@
         <w:autoSpaceDE w:val="0"/>
         <w:autoSpaceDN w:val="0"/>
         <w:adjustRightInd w:val="0"/>
-        <w:rPr>
-          <w:rFonts w:ascii="Times New Roman" w:hAnsi="Times New Roman" w:cs="Times New Roman"/>
-        </w:rPr>
-      </w:pPr>
-      <w:r>
-        <w:rPr>
-          <w:rFonts w:ascii="Times New Roman" w:hAnsi="Times New Roman" w:cs="Times New Roman"/>
-        </w:rPr>
-        <w:lastRenderedPageBreak/>
-        <w:t>This script by default runs on port 8080. You would need to change that by modifying the following line to reflect the desired port:</w:t>
+        <w:jc w:val="both"/>
+        <w:rPr>
+          <w:rFonts w:ascii="Times New Roman" w:hAnsi="Times New Roman" w:cs="Times New Roman"/>
+        </w:rPr>
+      </w:pPr>
+      <w:r>
+        <w:rPr>
+          <w:rFonts w:ascii="Times New Roman" w:hAnsi="Times New Roman" w:cs="Times New Roman"/>
+        </w:rPr>
+        <w:t>This scr</w:t>
+      </w:r>
+      <w:r>
+        <w:rPr>
+          <w:rFonts w:ascii="Times New Roman" w:hAnsi="Times New Roman" w:cs="Times New Roman"/>
+        </w:rPr>
+        <w:t>ipt by default runs on port 8084</w:t>
+      </w:r>
+      <w:r>
+        <w:rPr>
+          <w:rFonts w:ascii="Times New Roman" w:hAnsi="Times New Roman" w:cs="Times New Roman"/>
+        </w:rPr>
+        <w:t>. You would need to change that by modifying the following line to reflect the desired port:</w:t>
       </w:r>
     </w:p>
     <w:tbl>
@@ -709,20 +712,28 @@
               <w:autoSpaceDE w:val="0"/>
               <w:autoSpaceDN w:val="0"/>
               <w:adjustRightInd w:val="0"/>
-              <w:jc w:val="center"/>
-              <w:rPr>
-                <w:rFonts w:ascii="Times New Roman" w:hAnsi="Times New Roman" w:cs="Times New Roman"/>
-                <w:sz w:val="16"/>
-                <w:szCs w:val="16"/>
-              </w:rPr>
-            </w:pPr>
-            <w:r>
-              <w:rPr>
-                <w:rFonts w:ascii="Times New Roman" w:hAnsi="Times New Roman" w:cs="Times New Roman"/>
-                <w:sz w:val="16"/>
-                <w:szCs w:val="16"/>
-              </w:rPr>
-              <w:t>run(host='localhost', port=8080, debug=True)</w:t>
+              <w:jc w:val="both"/>
+              <w:rPr>
+                <w:rFonts w:ascii="Times New Roman" w:hAnsi="Times New Roman" w:cs="Times New Roman"/>
+                <w:sz w:val="16"/>
+                <w:szCs w:val="16"/>
+              </w:rPr>
+            </w:pPr>
+            <w:r>
+              <w:rPr>
+                <w:rFonts w:ascii="Times New Roman" w:hAnsi="Times New Roman" w:cs="Times New Roman"/>
+                <w:sz w:val="16"/>
+                <w:szCs w:val="16"/>
+              </w:rPr>
+              <w:t>run(host='localhost', port=8084</w:t>
+            </w:r>
+            <w:r>
+              <w:rPr>
+                <w:rFonts w:ascii="Times New Roman" w:hAnsi="Times New Roman" w:cs="Times New Roman"/>
+                <w:sz w:val="16"/>
+                <w:szCs w:val="16"/>
+              </w:rPr>
+              <w:t>, debug=True)</w:t>
             </w:r>
           </w:p>
           <w:p>
@@ -730,7 +741,7 @@
               <w:autoSpaceDE w:val="0"/>
               <w:autoSpaceDN w:val="0"/>
               <w:adjustRightInd w:val="0"/>
-              <w:jc w:val="center"/>
+              <w:jc w:val="both"/>
               <w:rPr>
                 <w:rFonts w:ascii="Times New Roman" w:hAnsi="Times New Roman" w:cs="Times New Roman"/>
                 <w:sz w:val="16"/>
@@ -743,6 +754,7 @@
               <w:autoSpaceDE w:val="0"/>
               <w:autoSpaceDN w:val="0"/>
               <w:adjustRightInd w:val="0"/>
+              <w:jc w:val="both"/>
               <w:rPr>
                 <w:rFonts w:ascii="Times New Roman" w:hAnsi="Times New Roman" w:cs="Times New Roman"/>
               </w:rPr>
@@ -759,7 +771,7 @@
               <w:autoSpaceDE w:val="0"/>
               <w:autoSpaceDN w:val="0"/>
               <w:adjustRightInd w:val="0"/>
-              <w:jc w:val="center"/>
+              <w:jc w:val="both"/>
               <w:rPr>
                 <w:rFonts w:ascii="Times New Roman" w:hAnsi="Times New Roman" w:cs="Times New Roman"/>
                 <w:sz w:val="16"/>
@@ -770,6 +782,93 @@
         </w:tc>
       </w:tr>
     </w:tbl>
+    <w:p>
+      <w:pPr>
+        <w:pStyle w:val="Subtitle"/>
+        <w:numPr>
+          <w:ilvl w:val="1"/>
+          <w:numId w:val="1"/>
+        </w:numPr>
+        <w:jc w:val="both"/>
+        <w:rPr>
+          <w:rFonts w:ascii="Times New Roman" w:hAnsi="Times New Roman" w:cs="Times New Roman"/>
+          <w:i w:val="0"/>
+        </w:rPr>
+      </w:pPr>
+      <w:r>
+        <w:rPr>
+          <w:rFonts w:ascii="Times New Roman" w:hAnsi="Times New Roman" w:cs="Times New Roman"/>
+          <w:i w:val="0"/>
+        </w:rPr>
+        <w:t>Sympy Installation</w:t>
+      </w:r>
+    </w:p>
+    <w:p>
+      <w:pPr>
+        <w:jc w:val="both"/>
+      </w:pPr>
+      <w:r>
+        <w:t>Sy</w:t>
+      </w:r>
+      <w:r>
+        <w:t xml:space="preserve">mpy has been customized by AIR. </w:t>
+      </w:r>
+      <w:r>
+        <w:t>For the customized</w:t>
+      </w:r>
+      <w:r>
+        <w:t xml:space="preserve"> version of sympy there are no </w:t>
+      </w:r>
+      <w:r>
+        <w:t xml:space="preserve">installation files/folders. You will see a zip file called site-packages.zip </w:t>
+      </w:r>
+      <w:r>
+        <w:t xml:space="preserve">in </w:t>
+      </w:r>
+      <w:r>
+        <w:t>sympy-scripts</w:t>
+      </w:r>
+      <w:r>
+        <w:t xml:space="preserve"> folder.</w:t>
+      </w:r>
+    </w:p>
+    <w:p>
+      <w:pPr>
+        <w:jc w:val="both"/>
+      </w:pPr>
+      <w:r>
+        <w:t>If you have installed Python in</w:t>
+      </w:r>
+      <w:r>
+        <w:t xml:space="preserve">to C:\python27 folder then </w:t>
+      </w:r>
+      <w:r>
+        <w:t>you will</w:t>
+      </w:r>
+      <w:r>
+        <w:t xml:space="preserve"> see a subfolder C:\install\Python27\Lib\site-packages.</w:t>
+      </w:r>
+    </w:p>
+    <w:p>
+      <w:pPr>
+        <w:jc w:val="both"/>
+      </w:pPr>
+      <w:r>
+        <w:t>Copy the contents of the unzipped site-packages.zip in</w:t>
+      </w:r>
+      <w:r>
+        <w:t xml:space="preserve">to </w:t>
+      </w:r>
+      <w:r>
+        <w:t>the folder mentioned above</w:t>
+      </w:r>
+      <w:r>
+        <w:t xml:space="preserve"> as is</w:t>
+      </w:r>
+      <w:r>
+        <w:t>.</w:t>
+      </w:r>
+    </w:p>
     <w:p>
       <w:pPr>
         <w:pStyle w:val="Subtitle"/>
@@ -777,6 +876,7 @@
           <w:ilvl w:val="0"/>
           <w:numId w:val="1"/>
         </w:numPr>
+        <w:jc w:val="both"/>
         <w:rPr>
           <w:rFonts w:ascii="Times New Roman" w:hAnsi="Times New Roman" w:cs="Times New Roman"/>
           <w:i w:val="0"/>
@@ -787,11 +887,19 @@
           <w:rFonts w:ascii="Times New Roman" w:hAnsi="Times New Roman" w:cs="Times New Roman"/>
           <w:i w:val="0"/>
         </w:rPr>
-        <w:t xml:space="preserve">Dependencies </w:t>
-      </w:r>
-    </w:p>
-    <w:p>
-      <w:pPr>
+        <w:t>Dependencies</w:t>
+      </w:r>
+      <w:r>
+        <w:rPr>
+          <w:rFonts w:ascii="Times New Roman" w:hAnsi="Times New Roman" w:cs="Times New Roman"/>
+          <w:i w:val="0"/>
+        </w:rPr>
+        <w:t xml:space="preserve"> </w:t>
+      </w:r>
+    </w:p>
+    <w:p>
+      <w:pPr>
+        <w:jc w:val="both"/>
         <w:rPr>
           <w:rFonts w:ascii="Times New Roman" w:hAnsi="Times New Roman" w:cs="Times New Roman"/>
         </w:rPr>
@@ -837,6 +945,7 @@
           <w:ilvl w:val="0"/>
           <w:numId w:val="1"/>
         </w:numPr>
+        <w:jc w:val="both"/>
         <w:rPr>
           <w:rFonts w:ascii="Times New Roman" w:hAnsi="Times New Roman" w:cs="Times New Roman"/>
           <w:i w:val="0"/>
@@ -855,6 +964,7 @@
         <w:autoSpaceDE w:val="0"/>
         <w:autoSpaceDN w:val="0"/>
         <w:adjustRightInd w:val="0"/>
+        <w:jc w:val="both"/>
         <w:rPr>
           <w:rFonts w:ascii="Times New Roman" w:hAnsi="Times New Roman" w:cs="Times New Roman"/>
         </w:rPr>
@@ -893,7 +1003,7 @@
               <w:autoSpaceDE w:val="0"/>
               <w:autoSpaceDN w:val="0"/>
               <w:adjustRightInd w:val="0"/>
-              <w:jc w:val="center"/>
+              <w:jc w:val="both"/>
               <w:rPr>
                 <w:rFonts w:ascii="Times New Roman" w:hAnsi="Times New Roman" w:cs="Times New Roman"/>
                 <w:b/>
@@ -922,7 +1032,7 @@
               <w:autoSpaceDE w:val="0"/>
               <w:autoSpaceDN w:val="0"/>
               <w:adjustRightInd w:val="0"/>
-              <w:jc w:val="center"/>
+              <w:jc w:val="both"/>
               <w:rPr>
                 <w:rFonts w:ascii="Times New Roman" w:hAnsi="Times New Roman" w:cs="Times New Roman"/>
                 <w:b/>
@@ -952,7 +1062,7 @@
               <w:autoSpaceDE w:val="0"/>
               <w:autoSpaceDN w:val="0"/>
               <w:adjustRightInd w:val="0"/>
-              <w:jc w:val="center"/>
+              <w:jc w:val="both"/>
               <w:rPr>
                 <w:rFonts w:ascii="Times New Roman" w:hAnsi="Times New Roman" w:cs="Times New Roman"/>
                 <w:sz w:val="16"/>
@@ -1006,7 +1116,7 @@
               <w:autoSpaceDE w:val="0"/>
               <w:autoSpaceDN w:val="0"/>
               <w:adjustRightInd w:val="0"/>
-              <w:jc w:val="center"/>
+              <w:jc w:val="both"/>
               <w:rPr>
                 <w:rFonts w:ascii="Times New Roman" w:hAnsi="Times New Roman" w:cs="Times New Roman"/>
                 <w:sz w:val="16"/>
@@ -1060,7 +1170,7 @@
               <w:autoSpaceDE w:val="0"/>
               <w:autoSpaceDN w:val="0"/>
               <w:adjustRightInd w:val="0"/>
-              <w:jc w:val="center"/>
+              <w:jc w:val="both"/>
               <w:rPr>
                 <w:rFonts w:ascii="Times New Roman" w:hAnsi="Times New Roman" w:cs="Times New Roman"/>
                 <w:sz w:val="16"/>
@@ -1114,7 +1224,7 @@
               <w:autoSpaceDE w:val="0"/>
               <w:autoSpaceDN w:val="0"/>
               <w:adjustRightInd w:val="0"/>
-              <w:jc w:val="center"/>
+              <w:jc w:val="both"/>
               <w:rPr>
                 <w:rFonts w:ascii="Times New Roman" w:hAnsi="Times New Roman" w:cs="Times New Roman"/>
                 <w:sz w:val="16"/>
@@ -1168,7 +1278,7 @@
               <w:autoSpaceDE w:val="0"/>
               <w:autoSpaceDN w:val="0"/>
               <w:adjustRightInd w:val="0"/>
-              <w:jc w:val="center"/>
+              <w:jc w:val="both"/>
               <w:rPr>
                 <w:rFonts w:ascii="Times New Roman" w:hAnsi="Times New Roman" w:cs="Times New Roman"/>
                 <w:sz w:val="16"/>
@@ -1222,7 +1332,7 @@
               <w:autoSpaceDE w:val="0"/>
               <w:autoSpaceDN w:val="0"/>
               <w:adjustRightInd w:val="0"/>
-              <w:jc w:val="center"/>
+              <w:jc w:val="both"/>
               <w:rPr>
                 <w:rFonts w:ascii="Times New Roman" w:hAnsi="Times New Roman" w:cs="Times New Roman"/>
                 <w:sz w:val="16"/>
@@ -1272,6 +1382,7 @@
         <w:autoSpaceDE w:val="0"/>
         <w:autoSpaceDN w:val="0"/>
         <w:adjustRightInd w:val="0"/>
+        <w:jc w:val="both"/>
         <w:rPr>
           <w:rFonts w:ascii="Times New Roman" w:hAnsi="Times New Roman" w:cs="Times New Roman"/>
         </w:rPr>
@@ -1284,6 +1395,7 @@
           <w:ilvl w:val="0"/>
           <w:numId w:val="1"/>
         </w:numPr>
+        <w:jc w:val="both"/>
         <w:rPr>
           <w:rFonts w:ascii="Times New Roman" w:hAnsi="Times New Roman" w:cs="Times New Roman"/>
           <w:i w:val="0"/>
@@ -1302,6 +1414,7 @@
         <w:autoSpaceDE w:val="0"/>
         <w:autoSpaceDN w:val="0"/>
         <w:adjustRightInd w:val="0"/>
+        <w:jc w:val="both"/>
         <w:rPr>
           <w:rFonts w:ascii="Times New Roman" w:hAnsi="Times New Roman" w:cs="Times New Roman"/>
         </w:rPr>
@@ -1333,6 +1446,7 @@
         <w:autoSpaceDE w:val="0"/>
         <w:autoSpaceDN w:val="0"/>
         <w:adjustRightInd w:val="0"/>
+        <w:jc w:val="both"/>
         <w:rPr>
           <w:rFonts w:ascii="Times New Roman" w:hAnsi="Times New Roman" w:cs="Times New Roman"/>
         </w:rPr>
@@ -1413,7 +1527,7 @@
                     <w:autoSpaceDE w:val="0"/>
                     <w:autoSpaceDN w:val="0"/>
                     <w:adjustRightInd w:val="0"/>
-                    <w:jc w:val="center"/>
+                    <w:jc w:val="both"/>
                     <w:rPr>
                       <w:rFonts w:ascii="Times New Roman" w:hAnsi="Times New Roman" w:cs="Times New Roman"/>
                       <w:b/>
@@ -1427,7 +1541,7 @@
                     <w:autoSpaceDE w:val="0"/>
                     <w:autoSpaceDN w:val="0"/>
                     <w:adjustRightInd w:val="0"/>
-                    <w:jc w:val="center"/>
+                    <w:jc w:val="both"/>
                     <w:rPr>
                       <w:rFonts w:ascii="Times New Roman" w:hAnsi="Times New Roman" w:cs="Times New Roman"/>
                       <w:b/>
@@ -1456,7 +1570,7 @@
                     <w:autoSpaceDE w:val="0"/>
                     <w:autoSpaceDN w:val="0"/>
                     <w:adjustRightInd w:val="0"/>
-                    <w:jc w:val="center"/>
+                    <w:jc w:val="both"/>
                     <w:rPr>
                       <w:rFonts w:ascii="Times New Roman" w:hAnsi="Times New Roman" w:cs="Times New Roman"/>
                       <w:b/>
@@ -1470,7 +1584,7 @@
                     <w:autoSpaceDE w:val="0"/>
                     <w:autoSpaceDN w:val="0"/>
                     <w:adjustRightInd w:val="0"/>
-                    <w:jc w:val="center"/>
+                    <w:jc w:val="both"/>
                     <w:rPr>
                       <w:rFonts w:ascii="Times New Roman" w:hAnsi="Times New Roman" w:cs="Times New Roman"/>
                       <w:b/>
@@ -1499,7 +1613,7 @@
                     <w:autoSpaceDE w:val="0"/>
                     <w:autoSpaceDN w:val="0"/>
                     <w:adjustRightInd w:val="0"/>
-                    <w:jc w:val="center"/>
+                    <w:jc w:val="both"/>
                     <w:rPr>
                       <w:rFonts w:ascii="Times New Roman" w:hAnsi="Times New Roman" w:cs="Times New Roman"/>
                       <w:b/>
@@ -1513,7 +1627,7 @@
                     <w:autoSpaceDE w:val="0"/>
                     <w:autoSpaceDN w:val="0"/>
                     <w:adjustRightInd w:val="0"/>
-                    <w:jc w:val="center"/>
+                    <w:jc w:val="both"/>
                     <w:rPr>
                       <w:rFonts w:ascii="Times New Roman" w:hAnsi="Times New Roman" w:cs="Times New Roman"/>
                       <w:b/>
@@ -1542,7 +1656,7 @@
                     <w:autoSpaceDE w:val="0"/>
                     <w:autoSpaceDN w:val="0"/>
                     <w:adjustRightInd w:val="0"/>
-                    <w:jc w:val="center"/>
+                    <w:jc w:val="both"/>
                     <w:rPr>
                       <w:rFonts w:ascii="Times New Roman" w:hAnsi="Times New Roman" w:cs="Times New Roman"/>
                       <w:b/>
@@ -1556,7 +1670,7 @@
                     <w:autoSpaceDE w:val="0"/>
                     <w:autoSpaceDN w:val="0"/>
                     <w:adjustRightInd w:val="0"/>
-                    <w:jc w:val="center"/>
+                    <w:jc w:val="both"/>
                     <w:rPr>
                       <w:rFonts w:ascii="Times New Roman" w:hAnsi="Times New Roman" w:cs="Times New Roman"/>
                       <w:b/>
@@ -1580,7 +1694,7 @@
                     <w:autoSpaceDE w:val="0"/>
                     <w:autoSpaceDN w:val="0"/>
                     <w:adjustRightInd w:val="0"/>
-                    <w:jc w:val="center"/>
+                    <w:jc w:val="both"/>
                     <w:rPr>
                       <w:rFonts w:ascii="Times New Roman" w:hAnsi="Times New Roman" w:cs="Times New Roman"/>
                       <w:b/>
@@ -1597,6 +1711,7 @@
               <w:autoSpaceDE w:val="0"/>
               <w:autoSpaceDN w:val="0"/>
               <w:adjustRightInd w:val="0"/>
+              <w:jc w:val="both"/>
               <w:rPr>
                 <w:rFonts w:ascii="Times New Roman" w:hAnsi="Times New Roman" w:cs="Times New Roman"/>
                 <w:sz w:val="16"/>
@@ -1616,6 +1731,7 @@
               <w:autoSpaceDE w:val="0"/>
               <w:autoSpaceDN w:val="0"/>
               <w:adjustRightInd w:val="0"/>
+              <w:jc w:val="both"/>
               <w:rPr>
                 <w:rFonts w:ascii="Times New Roman" w:hAnsi="Times New Roman" w:cs="Times New Roman"/>
                 <w:sz w:val="16"/>
@@ -1641,6 +1757,7 @@
               <w:autoSpaceDE w:val="0"/>
               <w:autoSpaceDN w:val="0"/>
               <w:adjustRightInd w:val="0"/>
+              <w:jc w:val="both"/>
               <w:rPr>
                 <w:rFonts w:ascii="Times New Roman" w:hAnsi="Times New Roman" w:cs="Times New Roman"/>
                 <w:sz w:val="16"/>
@@ -1744,6 +1861,7 @@
               <w:autoSpaceDE w:val="0"/>
               <w:autoSpaceDN w:val="0"/>
               <w:adjustRightInd w:val="0"/>
+              <w:jc w:val="both"/>
               <w:rPr>
                 <w:rFonts w:ascii="Times New Roman" w:hAnsi="Times New Roman" w:cs="Times New Roman"/>
                 <w:sz w:val="16"/>
@@ -1769,6 +1887,7 @@
               <w:autoSpaceDE w:val="0"/>
               <w:autoSpaceDN w:val="0"/>
               <w:adjustRightInd w:val="0"/>
+              <w:jc w:val="both"/>
               <w:rPr>
                 <w:rFonts w:ascii="Times New Roman" w:hAnsi="Times New Roman" w:cs="Times New Roman"/>
                 <w:sz w:val="16"/>
@@ -1781,6 +1900,7 @@
               <w:autoSpaceDE w:val="0"/>
               <w:autoSpaceDN w:val="0"/>
               <w:adjustRightInd w:val="0"/>
+              <w:jc w:val="both"/>
               <w:rPr>
                 <w:rFonts w:ascii="Times New Roman" w:hAnsi="Times New Roman" w:cs="Times New Roman"/>
                 <w:sz w:val="16"/>
@@ -1884,6 +2004,7 @@
               <w:autoSpaceDE w:val="0"/>
               <w:autoSpaceDN w:val="0"/>
               <w:adjustRightInd w:val="0"/>
+              <w:jc w:val="both"/>
               <w:rPr>
                 <w:rFonts w:ascii="Times New Roman" w:hAnsi="Times New Roman" w:cs="Times New Roman"/>
                 <w:sz w:val="16"/>
@@ -1909,6 +2030,7 @@
               <w:autoSpaceDE w:val="0"/>
               <w:autoSpaceDN w:val="0"/>
               <w:adjustRightInd w:val="0"/>
+              <w:jc w:val="both"/>
               <w:rPr>
                 <w:rFonts w:ascii="Times New Roman" w:hAnsi="Times New Roman" w:cs="Times New Roman"/>
                 <w:sz w:val="16"/>
@@ -1921,6 +2043,7 @@
               <w:autoSpaceDE w:val="0"/>
               <w:autoSpaceDN w:val="0"/>
               <w:adjustRightInd w:val="0"/>
+              <w:jc w:val="both"/>
               <w:rPr>
                 <w:rFonts w:ascii="Times New Roman" w:hAnsi="Times New Roman" w:cs="Times New Roman"/>
                 <w:sz w:val="16"/>
@@ -1976,17 +2099,7 @@
                 <w:szCs w:val="16"/>
                 <w:highlight w:val="red"/>
               </w:rPr>
-              <w:t xml:space="preserve">&lt;?xml version="1.0" encoding="utf-16"?&gt; &lt;!-- MACHINE GENERATED 4/28/14  14:30 PM. DO NOT EDIT --&gt; &lt;!DOCTYPE AnswerSet [ &lt;!ELEMENT AnswerSet (Question+)&gt; &lt;!ELEMENT AtomicObject (#PCDATA)&gt; &lt;!ELEMENT EdgeVector </w:t>
-            </w:r>
-            <w:r>
-              <w:rPr>
-                <w:rFonts w:ascii="Times New Roman" w:hAnsi="Times New Roman" w:cs="Times New Roman"/>
-                <w:sz w:val="16"/>
-                <w:szCs w:val="16"/>
-                <w:highlight w:val="red"/>
-              </w:rPr>
-              <w:lastRenderedPageBreak/>
-              <w:t>(#PCDATA)&gt; &lt;!ELEMENT GridImageTestPoints (TestPoint*)&gt; &lt;!ELEMENT LabelList (#PCDATA)&gt; &lt;!ELEMENT Object (PointVector,EdgeVector,LabelList,ValueList)&gt; &lt;!ELEMENT ObjectSet (Object,AtomicObject+)&gt; &lt;!ELEMENT PointVector (#PCDATA)&gt; &lt;!ELEMENT Question (QuestionPart)&gt; &lt;!ATTLIST Question id NMTOKEN #REQUIRED&gt; &lt;!ELEMENT QuestionPart (LabelList,GridImageTestPoints,ObjectSet)&gt; &lt;!ATTLIST QuestionPart id NMTOKEN #REQUIRED&gt; &lt;!ELEMENT TestPoint (#PCDATA)&gt; &lt;!ELEMENT ValueList (#PCDATA)&gt; ]&gt; &lt;AnswerSet&gt;&lt;Question id=""&gt;&lt;QuestionPart id="1"&gt;&lt;ObjectSet&gt;&lt;RegionGroupObject name="group" numselected="1"&gt;&lt;RegionObject name="a1" isselected="false"/&gt;&lt;RegionObject name="a2" isselected="false"/&gt;&lt;RegionObject name="a3" isselected="true"/&gt;&lt;RegionObject name="a4" isselected="false"/&gt;&lt;RegionObject name="a5" isselected="false"/&gt;&lt;RegionObject name="a6" isselected="false"/&gt;&lt;RegionObject name="a7" isselected="false"/&gt;&lt;RegionObject name="a8" isselected="false"/&gt;&lt;/RegionGroupObject&gt;&lt;/ObjectSet&gt;&lt;SnapPoint&gt;&lt;/SnapPoint&gt;&lt;/QuestionPart&gt;&lt;/Question&gt;&lt;/AnswerSet&gt;</w:t>
+              <w:t>&lt;?xml version="1.0" encoding="utf-16"?&gt; &lt;!-- MACHINE GENERATED 4/28/14  14:30 PM. DO NOT EDIT --&gt; &lt;!DOCTYPE AnswerSet [ &lt;!ELEMENT AnswerSet (Question+)&gt; &lt;!ELEMENT AtomicObject (#PCDATA)&gt; &lt;!ELEMENT EdgeVector (#PCDATA)&gt; &lt;!ELEMENT GridImageTestPoints (TestPoint*)&gt; &lt;!ELEMENT LabelList (#PCDATA)&gt; &lt;!ELEMENT Object (PointVector,EdgeVector,LabelList,ValueList)&gt; &lt;!ELEMENT ObjectSet (Object,AtomicObject+)&gt; &lt;!ELEMENT PointVector (#PCDATA)&gt; &lt;!ELEMENT Question (QuestionPart)&gt; &lt;!ATTLIST Question id NMTOKEN #REQUIRED&gt; &lt;!ELEMENT QuestionPart (LabelList,GridImageTestPoints,ObjectSet)&gt; &lt;!ATTLIST QuestionPart id NMTOKEN #REQUIRED&gt; &lt;!ELEMENT TestPoint (#PCDATA)&gt; &lt;!ELEMENT ValueList (#PCDATA)&gt; ]&gt; &lt;AnswerSet&gt;&lt;Question id=""&gt;&lt;QuestionPart id="1"&gt;&lt;ObjectSet&gt;&lt;RegionGroupObject name="group" numselected="1"&gt;&lt;RegionObject name="a1" isselected="false"/&gt;&lt;RegionObject name="a2" isselected="false"/&gt;&lt;RegionObject name="a3" isselected="true"/&gt;&lt;RegionObject name="a4" isselected="false"/&gt;&lt;RegionObject name="a5" isselected="false"/&gt;&lt;RegionObject name="a6" isselected="false"/&gt;&lt;RegionObject name="a7" isselected="false"/&gt;&lt;RegionObject name="a8" isselected="false"/&gt;&lt;/RegionGroupObject&gt;&lt;/ObjectSet&gt;&lt;SnapPoint&gt;&lt;/SnapPoint&gt;&lt;/QuestionPart&gt;&lt;/Question&gt;&lt;/AnswerSet&gt;</w:t>
             </w:r>
             <w:r>
               <w:rPr>
@@ -2019,6 +2132,7 @@
               <w:autoSpaceDE w:val="0"/>
               <w:autoSpaceDN w:val="0"/>
               <w:adjustRightInd w:val="0"/>
+              <w:jc w:val="both"/>
               <w:rPr>
                 <w:rFonts w:ascii="Times New Roman" w:hAnsi="Times New Roman" w:cs="Times New Roman"/>
                 <w:sz w:val="16"/>
@@ -2034,6 +2148,7 @@
         <w:autoSpaceDE w:val="0"/>
         <w:autoSpaceDN w:val="0"/>
         <w:adjustRightInd w:val="0"/>
+        <w:jc w:val="both"/>
         <w:rPr>
           <w:rFonts w:ascii="Times New Roman" w:hAnsi="Times New Roman" w:cs="Times New Roman"/>
         </w:rPr>
@@ -2044,6 +2159,7 @@
         <w:autoSpaceDE w:val="0"/>
         <w:autoSpaceDN w:val="0"/>
         <w:adjustRightInd w:val="0"/>
+        <w:jc w:val="both"/>
         <w:rPr>
           <w:rFonts w:ascii="Times New Roman" w:hAnsi="Times New Roman" w:cs="Times New Roman"/>
         </w:rPr>
@@ -2060,6 +2176,7 @@
         <w:autoSpaceDE w:val="0"/>
         <w:autoSpaceDN w:val="0"/>
         <w:adjustRightInd w:val="0"/>
+        <w:jc w:val="both"/>
         <w:rPr>
           <w:rFonts w:ascii="Times New Roman" w:hAnsi="Times New Roman" w:cs="Times New Roman"/>
         </w:rPr>
@@ -2100,6 +2217,7 @@
         <w:autoSpaceDE w:val="0"/>
         <w:autoSpaceDN w:val="0"/>
         <w:adjustRightInd w:val="0"/>
+        <w:jc w:val="both"/>
         <w:rPr>
           <w:rFonts w:ascii="Times New Roman" w:hAnsi="Times New Roman" w:cs="Times New Roman"/>
         </w:rPr>
@@ -2112,6 +2230,7 @@
           <w:ilvl w:val="0"/>
           <w:numId w:val="1"/>
         </w:numPr>
+        <w:jc w:val="both"/>
         <w:rPr>
           <w:rFonts w:ascii="Times New Roman" w:hAnsi="Times New Roman" w:cs="Times New Roman"/>
           <w:i w:val="0"/>
@@ -2130,6 +2249,7 @@
         <w:autoSpaceDE w:val="0"/>
         <w:autoSpaceDN w:val="0"/>
         <w:adjustRightInd w:val="0"/>
+        <w:jc w:val="both"/>
         <w:rPr>
           <w:rFonts w:ascii="Times New Roman" w:hAnsi="Times New Roman" w:cs="Times New Roman"/>
         </w:rPr>
@@ -2177,7 +2297,7 @@
               <w:autoSpaceDE w:val="0"/>
               <w:autoSpaceDN w:val="0"/>
               <w:adjustRightInd w:val="0"/>
-              <w:jc w:val="center"/>
+              <w:jc w:val="both"/>
               <w:rPr>
                 <w:rFonts w:ascii="Times New Roman" w:hAnsi="Times New Roman" w:cs="Times New Roman"/>
                 <w:b/>
@@ -2206,7 +2326,7 @@
               <w:autoSpaceDE w:val="0"/>
               <w:autoSpaceDN w:val="0"/>
               <w:adjustRightInd w:val="0"/>
-              <w:jc w:val="center"/>
+              <w:jc w:val="both"/>
               <w:rPr>
                 <w:rFonts w:ascii="Times New Roman" w:hAnsi="Times New Roman" w:cs="Times New Roman"/>
                 <w:b/>
@@ -2235,7 +2355,7 @@
               <w:autoSpaceDE w:val="0"/>
               <w:autoSpaceDN w:val="0"/>
               <w:adjustRightInd w:val="0"/>
-              <w:jc w:val="center"/>
+              <w:jc w:val="both"/>
               <w:rPr>
                 <w:rFonts w:ascii="Times New Roman" w:hAnsi="Times New Roman" w:cs="Times New Roman"/>
                 <w:b/>
@@ -2265,7 +2385,7 @@
               <w:autoSpaceDE w:val="0"/>
               <w:autoSpaceDN w:val="0"/>
               <w:adjustRightInd w:val="0"/>
-              <w:jc w:val="center"/>
+              <w:jc w:val="both"/>
               <w:rPr>
                 <w:rFonts w:ascii="Times New Roman" w:hAnsi="Times New Roman" w:cs="Times New Roman"/>
                 <w:sz w:val="16"/>
@@ -2291,7 +2411,7 @@
               <w:autoSpaceDE w:val="0"/>
               <w:autoSpaceDN w:val="0"/>
               <w:adjustRightInd w:val="0"/>
-              <w:jc w:val="center"/>
+              <w:jc w:val="both"/>
               <w:rPr>
                 <w:rFonts w:ascii="Times New Roman" w:hAnsi="Times New Roman" w:cs="Times New Roman"/>
                 <w:sz w:val="16"/>
@@ -2354,7 +2474,7 @@
               <w:autoSpaceDE w:val="0"/>
               <w:autoSpaceDN w:val="0"/>
               <w:adjustRightInd w:val="0"/>
-              <w:jc w:val="center"/>
+              <w:jc w:val="both"/>
               <w:rPr>
                 <w:rFonts w:ascii="Times New Roman" w:hAnsi="Times New Roman" w:cs="Times New Roman"/>
                 <w:sz w:val="16"/>
@@ -2380,7 +2500,7 @@
               <w:autoSpaceDE w:val="0"/>
               <w:autoSpaceDN w:val="0"/>
               <w:adjustRightInd w:val="0"/>
-              <w:jc w:val="center"/>
+              <w:jc w:val="both"/>
               <w:rPr>
                 <w:rFonts w:ascii="Times New Roman" w:hAnsi="Times New Roman" w:cs="Times New Roman"/>
                 <w:sz w:val="16"/>
@@ -2434,7 +2554,7 @@
               <w:autoSpaceDE w:val="0"/>
               <w:autoSpaceDN w:val="0"/>
               <w:adjustRightInd w:val="0"/>
-              <w:jc w:val="center"/>
+              <w:jc w:val="both"/>
               <w:rPr>
                 <w:rFonts w:ascii="Times New Roman" w:hAnsi="Times New Roman" w:cs="Times New Roman"/>
                 <w:sz w:val="16"/>
@@ -2460,7 +2580,7 @@
               <w:autoSpaceDE w:val="0"/>
               <w:autoSpaceDN w:val="0"/>
               <w:adjustRightInd w:val="0"/>
-              <w:jc w:val="center"/>
+              <w:jc w:val="both"/>
               <w:rPr>
                 <w:rFonts w:ascii="Times New Roman" w:hAnsi="Times New Roman" w:cs="Times New Roman"/>
                 <w:sz w:val="16"/>
@@ -2514,14 +2634,13 @@
               <w:autoSpaceDE w:val="0"/>
               <w:autoSpaceDN w:val="0"/>
               <w:adjustRightInd w:val="0"/>
-              <w:jc w:val="center"/>
-              <w:rPr>
-                <w:rFonts w:ascii="Times New Roman" w:hAnsi="Times New Roman" w:cs="Times New Roman"/>
-                <w:sz w:val="16"/>
-                <w:szCs w:val="16"/>
-              </w:rPr>
-            </w:pPr>
-            <w:proofErr w:type="spellStart"/>
+              <w:jc w:val="both"/>
+              <w:rPr>
+                <w:rFonts w:ascii="Times New Roman" w:hAnsi="Times New Roman" w:cs="Times New Roman"/>
+                <w:sz w:val="16"/>
+                <w:szCs w:val="16"/>
+              </w:rPr>
+            </w:pPr>
             <w:r>
               <w:rPr>
                 <w:rFonts w:ascii="Times New Roman" w:hAnsi="Times New Roman" w:cs="Times New Roman"/>
@@ -2530,7 +2649,6 @@
               </w:rPr>
               <w:t>QThreadCount</w:t>
             </w:r>
-            <w:proofErr w:type="spellEnd"/>
           </w:p>
         </w:tc>
         <w:tc>
@@ -2542,7 +2660,7 @@
               <w:autoSpaceDE w:val="0"/>
               <w:autoSpaceDN w:val="0"/>
               <w:adjustRightInd w:val="0"/>
-              <w:jc w:val="center"/>
+              <w:jc w:val="both"/>
               <w:rPr>
                 <w:rFonts w:ascii="Times New Roman" w:hAnsi="Times New Roman" w:cs="Times New Roman"/>
                 <w:sz w:val="16"/>
@@ -2581,17 +2699,7 @@
                 <w:sz w:val="16"/>
                 <w:szCs w:val="16"/>
               </w:rPr>
-              <w:t>Th</w:t>
-            </w:r>
-            <w:bookmarkStart w:id="0" w:name="_GoBack"/>
-            <w:bookmarkEnd w:id="0"/>
-            <w:r>
-              <w:rPr>
-                <w:rFonts w:ascii="Times New Roman" w:hAnsi="Times New Roman" w:cs="Times New Roman"/>
-                <w:sz w:val="16"/>
-                <w:szCs w:val="16"/>
-              </w:rPr>
-              <w:t>e number of threads for scoring.</w:t>
+              <w:t>The number of threads for scoring.</w:t>
             </w:r>
           </w:p>
         </w:tc>
@@ -2602,6 +2710,7 @@
         <w:autoSpaceDE w:val="0"/>
         <w:autoSpaceDN w:val="0"/>
         <w:adjustRightInd w:val="0"/>
+        <w:jc w:val="both"/>
         <w:rPr>
           <w:rFonts w:ascii="Times New Roman" w:hAnsi="Times New Roman" w:cs="Times New Roman"/>
         </w:rPr>
@@ -2612,6 +2721,7 @@
         <w:autoSpaceDE w:val="0"/>
         <w:autoSpaceDN w:val="0"/>
         <w:adjustRightInd w:val="0"/>
+        <w:jc w:val="both"/>
         <w:rPr>
           <w:rFonts w:ascii="Times New Roman" w:hAnsi="Times New Roman" w:cs="Times New Roman"/>
         </w:rPr>
@@ -2637,6 +2747,7 @@
     </w:p>
     <w:p>
       <w:pPr>
+        <w:jc w:val="both"/>
         <w:rPr>
           <w:rFonts w:ascii="Times New Roman" w:hAnsi="Times New Roman" w:cs="Times New Roman"/>
         </w:rPr>
@@ -2650,6 +2761,7 @@
     </w:p>
     <w:p>
       <w:pPr>
+        <w:jc w:val="both"/>
         <w:rPr>
           <w:rFonts w:ascii="Tahoma" w:eastAsia="Times New Roman" w:hAnsi="Tahoma" w:cs="Tahoma"/>
           <w:i/>
@@ -2667,79 +2779,8 @@
           <w:szCs w:val="18"/>
           <w:shd w:val="clear" w:color="auto" w:fill="FFFFFF"/>
         </w:rPr>
-        <w:t>-Xmx2000m -</w:t>
-      </w:r>
-      <w:proofErr w:type="spellStart"/>
-      <w:r>
-        <w:rPr>
-          <w:rFonts w:ascii="Consolas" w:eastAsia="Times New Roman" w:hAnsi="Consolas" w:cs="Consolas"/>
-          <w:i/>
-          <w:color w:val="404040"/>
-          <w:sz w:val="18"/>
-          <w:szCs w:val="18"/>
-          <w:shd w:val="clear" w:color="auto" w:fill="FFFFFF"/>
-        </w:rPr>
-        <w:t>Dhttp.maxConnections</w:t>
-      </w:r>
-      <w:proofErr w:type="spellEnd"/>
-      <w:r>
-        <w:rPr>
-          <w:rFonts w:ascii="Consolas" w:eastAsia="Times New Roman" w:hAnsi="Consolas" w:cs="Consolas"/>
-          <w:i/>
-          <w:color w:val="404040"/>
-          <w:sz w:val="18"/>
-          <w:szCs w:val="18"/>
-          <w:shd w:val="clear" w:color="auto" w:fill="FFFFFF"/>
-        </w:rPr>
-        <w:t>=2000 -</w:t>
-      </w:r>
-      <w:proofErr w:type="spellStart"/>
-      <w:r>
-        <w:rPr>
-          <w:rFonts w:ascii="Consolas" w:eastAsia="Times New Roman" w:hAnsi="Consolas" w:cs="Consolas"/>
-          <w:i/>
-          <w:color w:val="404040"/>
-          <w:sz w:val="18"/>
-          <w:szCs w:val="18"/>
-          <w:shd w:val="clear" w:color="auto" w:fill="FFFFFF"/>
-        </w:rPr>
-        <w:t>Dsun.net.http.errorstream.enableBuffering</w:t>
-      </w:r>
-      <w:proofErr w:type="spellEnd"/>
-      <w:r>
-        <w:rPr>
-          <w:rFonts w:ascii="Consolas" w:eastAsia="Times New Roman" w:hAnsi="Consolas" w:cs="Consolas"/>
-          <w:i/>
-          <w:color w:val="404040"/>
-          <w:sz w:val="18"/>
-          <w:szCs w:val="18"/>
-          <w:shd w:val="clear" w:color="auto" w:fill="FFFFFF"/>
-        </w:rPr>
-        <w:t>=true -</w:t>
-      </w:r>
-      <w:proofErr w:type="spellStart"/>
-      <w:r>
-        <w:rPr>
-          <w:rFonts w:ascii="Consolas" w:eastAsia="Times New Roman" w:hAnsi="Consolas" w:cs="Consolas"/>
-          <w:i/>
-          <w:color w:val="404040"/>
-          <w:sz w:val="18"/>
-          <w:szCs w:val="18"/>
-          <w:shd w:val="clear" w:color="auto" w:fill="FFFFFF"/>
-        </w:rPr>
-        <w:t>Dhttp.keepalive</w:t>
-      </w:r>
-      <w:proofErr w:type="spellEnd"/>
-      <w:r>
-        <w:rPr>
-          <w:rFonts w:ascii="Consolas" w:eastAsia="Times New Roman" w:hAnsi="Consolas" w:cs="Consolas"/>
-          <w:i/>
-          <w:color w:val="404040"/>
-          <w:sz w:val="18"/>
-          <w:szCs w:val="18"/>
-          <w:shd w:val="clear" w:color="auto" w:fill="FFFFFF"/>
-        </w:rPr>
-        <w:t>=true</w:t>
+        <w:lastRenderedPageBreak/>
+        <w:t>-Xmx2000m -Dhttp.maxConnections=2000 -Dsun.net.http.errorstream.enableBuffering=true -Dhttp.keepalive=true</w:t>
       </w:r>
     </w:p>
     <w:p>
@@ -2749,6 +2790,7 @@
           <w:ilvl w:val="0"/>
           <w:numId w:val="1"/>
         </w:numPr>
+        <w:jc w:val="both"/>
         <w:rPr>
           <w:rFonts w:ascii="Times New Roman" w:hAnsi="Times New Roman" w:cs="Times New Roman"/>
           <w:i w:val="0"/>
@@ -2801,6 +2843,7 @@
         <w:autoSpaceDE w:val="0"/>
         <w:autoSpaceDN w:val="0"/>
         <w:adjustRightInd w:val="0"/>
+        <w:jc w:val="both"/>
         <w:rPr>
           <w:rFonts w:ascii="Times New Roman" w:hAnsi="Times New Roman" w:cs="Times New Roman"/>
         </w:rPr>
@@ -2811,6 +2854,7 @@
         <w:autoSpaceDE w:val="0"/>
         <w:autoSpaceDN w:val="0"/>
         <w:adjustRightInd w:val="0"/>
+        <w:jc w:val="both"/>
         <w:rPr>
           <w:rFonts w:ascii="Times New Roman" w:hAnsi="Times New Roman" w:cs="Times New Roman"/>
         </w:rPr>
@@ -2821,7 +2865,7 @@
           <w:noProof/>
         </w:rPr>
         <w:drawing>
-          <wp:inline distT="0" distB="0" distL="0" distR="0" wp14:anchorId="635FEE26" wp14:editId="724024C8">
+          <wp:inline distT="0" distB="0" distL="0" distR="0" wp14:anchorId="5D47B03E" wp14:editId="22411F27">
             <wp:extent cx="5943600" cy="2938780"/>
             <wp:effectExtent l="0" t="0" r="0" b="0"/>
             <wp:docPr id="2" name="Picture 2"/>
@@ -2886,6 +2930,7 @@
         <w:autoSpaceDE w:val="0"/>
         <w:autoSpaceDN w:val="0"/>
         <w:adjustRightInd w:val="0"/>
+        <w:jc w:val="both"/>
         <w:rPr>
           <w:rFonts w:ascii="Times New Roman" w:hAnsi="Times New Roman" w:cs="Times New Roman"/>
         </w:rPr>
@@ -2898,6 +2943,7 @@
           <w:ilvl w:val="0"/>
           <w:numId w:val="1"/>
         </w:numPr>
+        <w:jc w:val="both"/>
         <w:rPr>
           <w:rFonts w:ascii="Times New Roman" w:hAnsi="Times New Roman" w:cs="Times New Roman"/>
           <w:i w:val="0"/>
@@ -2982,32 +3028,265 @@
         <w:rPr>
           <w:rFonts w:ascii="Times New Roman" w:hAnsi="Times New Roman" w:cs="Times New Roman"/>
         </w:rPr>
+        <w:lastRenderedPageBreak/>
         <w:t>For scoring to be offloaded to a separate item scoring service, additional database tweaks are required in the configs database to provide URL mappings for different item formats.</w:t>
       </w:r>
-    </w:p>
-    <w:p>
-      <w:pPr>
-        <w:rPr>
-          <w:rFonts w:ascii="Times New Roman" w:hAnsi="Times New Roman" w:cs="Times New Roman"/>
-        </w:rPr>
-      </w:pPr>
-    </w:p>
-    <w:p>
-      <w:pPr>
-        <w:rPr>
-          <w:rFonts w:ascii="Times New Roman" w:hAnsi="Times New Roman" w:cs="Times New Roman"/>
-        </w:rPr>
-      </w:pPr>
-    </w:p>
-    <w:p>
-      <w:pPr>
+      <w:r>
+        <w:rPr>
+          <w:rFonts w:ascii="Times New Roman" w:hAnsi="Times New Roman" w:cs="Times New Roman"/>
+        </w:rPr>
+        <w:t xml:space="preserve"> </w:t>
+      </w:r>
+    </w:p>
+    <w:p>
+      <w:pPr>
+        <w:jc w:val="both"/>
+        <w:rPr>
+          <w:rFonts w:ascii="Times New Roman" w:hAnsi="Times New Roman" w:cs="Times New Roman"/>
+        </w:rPr>
+      </w:pPr>
+      <w:r>
+        <w:rPr>
+          <w:rFonts w:ascii="Times New Roman" w:hAnsi="Times New Roman" w:cs="Times New Roman"/>
+        </w:rPr>
+        <w:t>Student is currently set to of</w:t>
+      </w:r>
+      <w:r>
+        <w:rPr>
+          <w:rFonts w:ascii="Times New Roman" w:hAnsi="Times New Roman" w:cs="Times New Roman"/>
+        </w:rPr>
+        <w:t xml:space="preserve">fload EQ and GI item types to an </w:t>
+      </w:r>
+      <w:r>
+        <w:rPr>
+          <w:rFonts w:ascii="Times New Roman" w:hAnsi="Times New Roman" w:cs="Times New Roman"/>
+        </w:rPr>
+        <w:t>ite</w:t>
+      </w:r>
+      <w:r>
+        <w:rPr>
+          <w:rFonts w:ascii="Times New Roman" w:hAnsi="Times New Roman" w:cs="Times New Roman"/>
+        </w:rPr>
+        <w:t xml:space="preserve">m-scoring-service. Please make sure that your </w:t>
+      </w:r>
+      <w:r>
+        <w:rPr>
+          <w:rFonts w:ascii="Times New Roman" w:hAnsi="Times New Roman" w:cs="Times New Roman"/>
+        </w:rPr>
+        <w:t>`configs`.`client_itemscoringconfig`</w:t>
+      </w:r>
+      <w:r>
+        <w:rPr>
+          <w:rFonts w:ascii="Times New Roman" w:hAnsi="Times New Roman" w:cs="Times New Roman"/>
+        </w:rPr>
+        <w:t xml:space="preserve">  database table contains entries for EQ and GI as shown in figure 3 below for EQ.</w:t>
+      </w:r>
+      <w:r>
+        <w:rPr>
+          <w:rFonts w:ascii="Times New Roman" w:hAnsi="Times New Roman" w:cs="Times New Roman"/>
+        </w:rPr>
+        <w:t xml:space="preserve"> </w:t>
+      </w:r>
+    </w:p>
+    <w:p>
+      <w:pPr>
+        <w:jc w:val="both"/>
+        <w:rPr>
+          <w:rFonts w:ascii="Times New Roman" w:hAnsi="Times New Roman" w:cs="Times New Roman"/>
+        </w:rPr>
+      </w:pPr>
+      <w:r>
+        <w:rPr>
+          <w:rFonts w:ascii="Times New Roman" w:hAnsi="Times New Roman" w:cs="Times New Roman"/>
+          <w:noProof/>
+        </w:rPr>
+        <w:drawing>
+          <wp:inline distT="0" distB="0" distL="0" distR="0" wp14:anchorId="3754F2D6" wp14:editId="50F4C326">
+            <wp:extent cx="5943600" cy="984885"/>
+            <wp:effectExtent l="0" t="0" r="0" b="5715"/>
+            <wp:docPr id="3" name="Picture 3"/>
+            <wp:cNvGraphicFramePr>
+              <a:graphicFrameLocks xmlns:a="http://schemas.openxmlformats.org/drawingml/2006/main" noChangeAspect="1"/>
+            </wp:cNvGraphicFramePr>
+            <a:graphic xmlns:a="http://schemas.openxmlformats.org/drawingml/2006/main">
+              <a:graphicData uri="http://schemas.openxmlformats.org/drawingml/2006/picture">
+                <pic:pic xmlns:pic="http://schemas.openxmlformats.org/drawingml/2006/picture">
+                  <pic:nvPicPr>
+                    <pic:cNvPr id="0" name="ScreenHunter_22 Mar. 12 16.30.jpg"/>
+                    <pic:cNvPicPr/>
+                  </pic:nvPicPr>
+                  <pic:blipFill>
+                    <a:blip r:embed="rId12">
+                      <a:extLst>
+                        <a:ext uri="{28A0092B-C50C-407E-A947-70E740481C1C}">
+                          <a14:useLocalDpi xmlns:a14="http://schemas.microsoft.com/office/drawing/2010/main" val="0"/>
+                        </a:ext>
+                      </a:extLst>
+                    </a:blip>
+                    <a:stretch>
+                      <a:fillRect/>
+                    </a:stretch>
+                  </pic:blipFill>
+                  <pic:spPr>
+                    <a:xfrm>
+                      <a:off x="0" y="0"/>
+                      <a:ext cx="5943600" cy="984885"/>
+                    </a:xfrm>
+                    <a:prstGeom prst="rect">
+                      <a:avLst/>
+                    </a:prstGeom>
+                  </pic:spPr>
+                </pic:pic>
+              </a:graphicData>
+            </a:graphic>
+          </wp:inline>
+        </w:drawing>
+      </w:r>
+    </w:p>
+    <w:p>
+      <w:pPr>
+        <w:jc w:val="both"/>
+        <w:rPr>
+          <w:rFonts w:ascii="Times New Roman" w:hAnsi="Times New Roman" w:cs="Times New Roman"/>
+          <w:sz w:val="16"/>
+          <w:szCs w:val="16"/>
+        </w:rPr>
+      </w:pPr>
+      <w:r>
+        <w:rPr>
+          <w:rFonts w:ascii="Times New Roman" w:hAnsi="Times New Roman" w:cs="Times New Roman"/>
+          <w:sz w:val="16"/>
+          <w:szCs w:val="16"/>
+        </w:rPr>
+        <w:t>Figure 3</w:t>
+      </w:r>
+      <w:r>
+        <w:rPr>
+          <w:rFonts w:ascii="Times New Roman" w:hAnsi="Times New Roman" w:cs="Times New Roman"/>
+          <w:sz w:val="16"/>
+          <w:szCs w:val="16"/>
+        </w:rPr>
+        <w:t xml:space="preserve">: Item scoring </w:t>
+      </w:r>
+      <w:r>
+        <w:rPr>
+          <w:rFonts w:ascii="Times New Roman" w:hAnsi="Times New Roman" w:cs="Times New Roman"/>
+          <w:sz w:val="16"/>
+          <w:szCs w:val="16"/>
+        </w:rPr>
+        <w:t xml:space="preserve">database settings in </w:t>
+      </w:r>
+      <w:r>
+        <w:rPr>
+          <w:rFonts w:ascii="Times New Roman" w:hAnsi="Times New Roman" w:cs="Times New Roman"/>
+          <w:sz w:val="16"/>
+          <w:szCs w:val="16"/>
+        </w:rPr>
+        <w:t xml:space="preserve">`configs`.`client_itemscoringconfig`  </w:t>
+      </w:r>
+    </w:p>
+    <w:p>
+      <w:pPr>
+        <w:jc w:val="both"/>
+        <w:rPr>
+          <w:rFonts w:ascii="Times New Roman" w:hAnsi="Times New Roman" w:cs="Times New Roman"/>
+        </w:rPr>
+      </w:pPr>
+      <w:r>
+        <w:rPr>
+          <w:rFonts w:ascii="Times New Roman" w:hAnsi="Times New Roman" w:cs="Times New Roman"/>
+        </w:rPr>
+        <w:t xml:space="preserve">Note the </w:t>
+      </w:r>
+      <w:r>
+        <w:rPr>
+          <w:rFonts w:ascii="Times New Roman" w:hAnsi="Times New Roman" w:cs="Times New Roman"/>
+        </w:rPr>
+        <w:t>“</w:t>
+      </w:r>
+      <w:r>
+        <w:rPr>
+          <w:rFonts w:ascii="Times New Roman" w:hAnsi="Times New Roman" w:cs="Times New Roman"/>
+        </w:rPr>
+        <w:t>serverurl</w:t>
+      </w:r>
+      <w:r>
+        <w:rPr>
+          <w:rFonts w:ascii="Times New Roman" w:hAnsi="Times New Roman" w:cs="Times New Roman"/>
+        </w:rPr>
+        <w:t>”</w:t>
+      </w:r>
+      <w:r>
+        <w:rPr>
+          <w:rFonts w:ascii="Times New Roman" w:hAnsi="Times New Roman" w:cs="Times New Roman"/>
+        </w:rPr>
+        <w:t xml:space="preserve"> for rows pertaining to EQ and QTI.</w:t>
+      </w:r>
+      <w:r>
+        <w:rPr>
+          <w:rFonts w:ascii="Times New Roman" w:hAnsi="Times New Roman" w:cs="Times New Roman"/>
+        </w:rPr>
+        <w:t xml:space="preserve"> In the example above the server name is “localhost”, Tomcat port is  8080 and the context name for item scoring service is “item-scoring-service”. Please set those three parts to whatever values you have for your set up. Leave the “/Scoring/</w:t>
+      </w:r>
+      <w:proofErr w:type="spellStart"/>
+      <w:r>
+        <w:rPr>
+          <w:rFonts w:ascii="Times New Roman" w:hAnsi="Times New Roman" w:cs="Times New Roman"/>
+        </w:rPr>
+        <w:t>ItemScoring</w:t>
+      </w:r>
+      <w:proofErr w:type="spellEnd"/>
+      <w:r>
+        <w:rPr>
+          <w:rFonts w:ascii="Times New Roman" w:hAnsi="Times New Roman" w:cs="Times New Roman"/>
+        </w:rPr>
+        <w:t>” part intact – it is the web services end point address.</w:t>
+      </w:r>
+    </w:p>
+    <w:p>
+      <w:pPr>
+        <w:jc w:val="both"/>
+        <w:rPr>
+          <w:rFonts w:ascii="Times New Roman" w:hAnsi="Times New Roman" w:cs="Times New Roman"/>
+        </w:rPr>
+      </w:pPr>
+    </w:p>
+    <w:p>
+      <w:pPr>
+        <w:jc w:val="both"/>
+        <w:rPr>
+          <w:rFonts w:ascii="Times New Roman" w:hAnsi="Times New Roman" w:cs="Times New Roman"/>
+        </w:rPr>
+      </w:pPr>
+    </w:p>
+    <w:p>
+      <w:pPr>
+        <w:jc w:val="both"/>
+        <w:rPr>
+          <w:rFonts w:ascii="Times New Roman" w:hAnsi="Times New Roman" w:cs="Times New Roman"/>
+        </w:rPr>
+      </w:pPr>
+      <w:bookmarkStart w:id="0" w:name="_GoBack"/>
+      <w:bookmarkEnd w:id="0"/>
+    </w:p>
+    <w:p>
+      <w:pPr>
+        <w:jc w:val="both"/>
+        <w:rPr>
+          <w:rFonts w:ascii="Times New Roman" w:hAnsi="Times New Roman" w:cs="Times New Roman"/>
+        </w:rPr>
+      </w:pPr>
+    </w:p>
+    <w:p>
+      <w:pPr>
+        <w:jc w:val="both"/>
         <w:rPr>
           <w:rFonts w:ascii="Times New Roman" w:hAnsi="Times New Roman" w:cs="Times New Roman"/>
         </w:rPr>
       </w:pPr>
     </w:p>
     <w:sectPr>
-      <w:footerReference w:type="default" r:id="rId12"/>
+      <w:footerReference w:type="default" r:id="rId13"/>
       <w:pgSz w:w="12240" w:h="15840"/>
       <w:pgMar w:top="1440" w:right="1440" w:bottom="1440" w:left="1440" w:header="720" w:footer="720" w:gutter="0"/>
       <w:cols w:space="720"/>
@@ -3069,7 +3348,7 @@
       <w:rPr>
         <w:noProof/>
       </w:rPr>
-      <w:t>Monday, March 09, 2015</w:t>
+      <w:t>Thursday, March 12, 2015</w:t>
     </w:r>
     <w:r>
       <w:fldChar w:fldCharType="end"/>
@@ -3107,9 +3386,9 @@
 <w:numbering xmlns:wpc="http://schemas.microsoft.com/office/word/2010/wordprocessingCanvas" xmlns:mc="http://schemas.openxmlformats.org/markup-compatibility/2006" xmlns:o="urn:schemas-microsoft-com:office:office" xmlns:r="http://schemas.openxmlformats.org/officeDocument/2006/relationships" xmlns:m="http://schemas.openxmlformats.org/officeDocument/2006/math" xmlns:v="urn:schemas-microsoft-com:vml" xmlns:wp14="http://schemas.microsoft.com/office/word/2010/wordprocessingDrawing" xmlns:wp="http://schemas.openxmlformats.org/drawingml/2006/wordprocessingDrawing" xmlns:w10="urn:schemas-microsoft-com:office:word" xmlns:w="http://schemas.openxmlformats.org/wordprocessingml/2006/main" xmlns:w14="http://schemas.microsoft.com/office/word/2010/wordml" xmlns:wpg="http://schemas.microsoft.com/office/word/2010/wordprocessingGroup" xmlns:wpi="http://schemas.microsoft.com/office/word/2010/wordprocessingInk" xmlns:wne="http://schemas.microsoft.com/office/word/2006/wordml" xmlns:wps="http://schemas.microsoft.com/office/word/2010/wordprocessingShape" mc:Ignorable="w14 wp14">
   <w:abstractNum w:abstractNumId="0">
     <w:nsid w:val="099C656A"/>
-    <w:multiLevelType w:val="hybridMultilevel"/>
-    <w:tmpl w:val="8CE6FEDA"/>
-    <w:lvl w:ilvl="0" w:tplc="91CCBE20">
+    <w:multiLevelType w:val="multilevel"/>
+    <w:tmpl w:val="6B96BBC6"/>
+    <w:lvl w:ilvl="0">
       <w:start w:val="1"/>
       <w:numFmt w:val="decimal"/>
       <w:lvlText w:val="%1."/>
@@ -3123,77 +3402,110 @@
         <w:sz w:val="22"/>
       </w:rPr>
     </w:lvl>
-    <w:lvl w:ilvl="1" w:tplc="04090019" w:tentative="1">
-      <w:start w:val="1"/>
-      <w:numFmt w:val="lowerLetter"/>
-      <w:lvlText w:val="%2."/>
-      <w:lvlJc w:val="left"/>
-      <w:pPr>
-        <w:ind w:left="1440" w:hanging="360"/>
-      </w:pPr>
-    </w:lvl>
-    <w:lvl w:ilvl="2" w:tplc="0409001B" w:tentative="1">
-      <w:start w:val="1"/>
-      <w:numFmt w:val="lowerRoman"/>
-      <w:lvlText w:val="%3."/>
-      <w:lvlJc w:val="right"/>
-      <w:pPr>
-        <w:ind w:left="2160" w:hanging="180"/>
-      </w:pPr>
-    </w:lvl>
-    <w:lvl w:ilvl="3" w:tplc="0409000F" w:tentative="1">
+    <w:lvl w:ilvl="1">
       <w:start w:val="1"/>
       <w:numFmt w:val="decimal"/>
-      <w:lvlText w:val="%4."/>
+      <w:isLgl/>
+      <w:lvlText w:val="%1.%2"/>
       <w:lvlJc w:val="left"/>
       <w:pPr>
-        <w:ind w:left="2880" w:hanging="360"/>
-      </w:pPr>
+        <w:ind w:left="720" w:hanging="360"/>
+      </w:pPr>
+      <w:rPr>
+        <w:rFonts w:hint="default"/>
+        <w:color w:val="000000" w:themeColor="text1"/>
+      </w:rPr>
     </w:lvl>
-    <w:lvl w:ilvl="4" w:tplc="04090019" w:tentative="1">
-      <w:start w:val="1"/>
-      <w:numFmt w:val="lowerLetter"/>
-      <w:lvlText w:val="%5."/>
-      <w:lvlJc w:val="left"/>
-      <w:pPr>
-        <w:ind w:left="3600" w:hanging="360"/>
-      </w:pPr>
-    </w:lvl>
-    <w:lvl w:ilvl="5" w:tplc="0409001B" w:tentative="1">
-      <w:start w:val="1"/>
-      <w:numFmt w:val="lowerRoman"/>
-      <w:lvlText w:val="%6."/>
-      <w:lvlJc w:val="right"/>
-      <w:pPr>
-        <w:ind w:left="4320" w:hanging="180"/>
-      </w:pPr>
-    </w:lvl>
-    <w:lvl w:ilvl="6" w:tplc="0409000F" w:tentative="1">
+    <w:lvl w:ilvl="2">
       <w:start w:val="1"/>
       <w:numFmt w:val="decimal"/>
-      <w:lvlText w:val="%7."/>
+      <w:isLgl/>
+      <w:lvlText w:val="%1.%2.%3"/>
       <w:lvlJc w:val="left"/>
       <w:pPr>
-        <w:ind w:left="5040" w:hanging="360"/>
-      </w:pPr>
+        <w:ind w:left="1080" w:hanging="720"/>
+      </w:pPr>
+      <w:rPr>
+        <w:rFonts w:hint="default"/>
+      </w:rPr>
     </w:lvl>
-    <w:lvl w:ilvl="7" w:tplc="04090019" w:tentative="1">
+    <w:lvl w:ilvl="3">
       <w:start w:val="1"/>
-      <w:numFmt w:val="lowerLetter"/>
-      <w:lvlText w:val="%8."/>
+      <w:numFmt w:val="decimal"/>
+      <w:isLgl/>
+      <w:lvlText w:val="%1.%2.%3.%4"/>
       <w:lvlJc w:val="left"/>
       <w:pPr>
-        <w:ind w:left="5760" w:hanging="360"/>
-      </w:pPr>
+        <w:ind w:left="1080" w:hanging="720"/>
+      </w:pPr>
+      <w:rPr>
+        <w:rFonts w:hint="default"/>
+      </w:rPr>
     </w:lvl>
-    <w:lvl w:ilvl="8" w:tplc="0409001B" w:tentative="1">
+    <w:lvl w:ilvl="4">
       <w:start w:val="1"/>
-      <w:numFmt w:val="lowerRoman"/>
-      <w:lvlText w:val="%9."/>
-      <w:lvlJc w:val="right"/>
-      <w:pPr>
-        <w:ind w:left="6480" w:hanging="180"/>
-      </w:pPr>
+      <w:numFmt w:val="decimal"/>
+      <w:isLgl/>
+      <w:lvlText w:val="%1.%2.%3.%4.%5"/>
+      <w:lvlJc w:val="left"/>
+      <w:pPr>
+        <w:ind w:left="1440" w:hanging="1080"/>
+      </w:pPr>
+      <w:rPr>
+        <w:rFonts w:hint="default"/>
+      </w:rPr>
+    </w:lvl>
+    <w:lvl w:ilvl="5">
+      <w:start w:val="1"/>
+      <w:numFmt w:val="decimal"/>
+      <w:isLgl/>
+      <w:lvlText w:val="%1.%2.%3.%4.%5.%6"/>
+      <w:lvlJc w:val="left"/>
+      <w:pPr>
+        <w:ind w:left="1440" w:hanging="1080"/>
+      </w:pPr>
+      <w:rPr>
+        <w:rFonts w:hint="default"/>
+      </w:rPr>
+    </w:lvl>
+    <w:lvl w:ilvl="6">
+      <w:start w:val="1"/>
+      <w:numFmt w:val="decimal"/>
+      <w:isLgl/>
+      <w:lvlText w:val="%1.%2.%3.%4.%5.%6.%7"/>
+      <w:lvlJc w:val="left"/>
+      <w:pPr>
+        <w:ind w:left="1800" w:hanging="1440"/>
+      </w:pPr>
+      <w:rPr>
+        <w:rFonts w:hint="default"/>
+      </w:rPr>
+    </w:lvl>
+    <w:lvl w:ilvl="7">
+      <w:start w:val="1"/>
+      <w:numFmt w:val="decimal"/>
+      <w:isLgl/>
+      <w:lvlText w:val="%1.%2.%3.%4.%5.%6.%7.%8"/>
+      <w:lvlJc w:val="left"/>
+      <w:pPr>
+        <w:ind w:left="1800" w:hanging="1440"/>
+      </w:pPr>
+      <w:rPr>
+        <w:rFonts w:hint="default"/>
+      </w:rPr>
+    </w:lvl>
+    <w:lvl w:ilvl="8">
+      <w:start w:val="1"/>
+      <w:numFmt w:val="decimal"/>
+      <w:isLgl/>
+      <w:lvlText w:val="%1.%2.%3.%4.%5.%6.%7.%8.%9"/>
+      <w:lvlJc w:val="left"/>
+      <w:pPr>
+        <w:ind w:left="1800" w:hanging="1440"/>
+      </w:pPr>
+      <w:rPr>
+        <w:rFonts w:hint="default"/>
+      </w:rPr>
     </w:lvl>
   </w:abstractNum>
   <w:abstractNum w:abstractNumId="1">
@@ -3808,6 +4120,18 @@
       <w:u w:val="single"/>
     </w:rPr>
   </w:style>
+  <w:style w:type="character" w:styleId="SubtleEmphasis">
+    <w:name w:val="Subtle Emphasis"/>
+    <w:basedOn w:val="DefaultParagraphFont"/>
+    <w:uiPriority w:val="19"/>
+    <w:qFormat/>
+    <w:rsid w:val="00791940"/>
+    <w:rPr>
+      <w:i/>
+      <w:iCs/>
+      <w:color w:val="808080" w:themeColor="text1" w:themeTint="7F"/>
+    </w:rPr>
+  </w:style>
 </w:styles>
 </file>
 
@@ -4229,6 +4553,18 @@
       <w:u w:val="single"/>
     </w:rPr>
   </w:style>
+  <w:style w:type="character" w:styleId="SubtleEmphasis">
+    <w:name w:val="Subtle Emphasis"/>
+    <w:basedOn w:val="DefaultParagraphFont"/>
+    <w:uiPriority w:val="19"/>
+    <w:qFormat/>
+    <w:rsid w:val="00791940"/>
+    <w:rPr>
+      <w:i/>
+      <w:iCs/>
+      <w:color w:val="808080" w:themeColor="text1" w:themeTint="7F"/>
+    </w:rPr>
+  </w:style>
 </w:styles>
 </file>
 

</xml_diff>